<commit_message>
Ispravljen dijagrarm 1.3.2 Funkcije proizvoda User interfejs
</commit_message>
<xml_diff>
--- a/Projektni zahtev - Sistem za upravljanje bioskopom.docx
+++ b/Projektni zahtev - Sistem za upravljanje bioskopom.docx
@@ -31,7 +31,7 @@
                     </pic:cNvPicPr>
                   </pic:nvPicPr>
                   <pic:blipFill>
-                    <a:blip r:embed="rId7">
+                    <a:blip r:embed="rId8">
                       <a:extLst>
                         <a:ext uri="{28A0092B-C50C-407E-A947-70E740481C1C}">
                           <a14:useLocalDpi xmlns:a14="http://schemas.microsoft.com/office/drawing/2010/main" val="0"/>
@@ -196,7 +196,7 @@
           <w:lang w:val="sr-Latn-RS"/>
         </w:rPr>
       </w:pPr>
-      <w:bookmarkStart w:id="0" w:name="_Toc209104892"/>
+      <w:bookmarkStart w:id="0" w:name="_Toc210053268"/>
       <w:r>
         <w:rPr>
           <w:lang w:val="sr-Latn-RS"/>
@@ -245,7 +245,7 @@
           <w:lang w:val="sr-Latn-RS"/>
         </w:rPr>
       </w:pPr>
-      <w:bookmarkStart w:id="1" w:name="_Toc209104893"/>
+      <w:bookmarkStart w:id="1" w:name="_Toc210053269"/>
       <w:r>
         <w:rPr>
           <w:lang w:val="sr-Latn-RS"/>
@@ -311,7 +311,7 @@
           <w:lang w:val="sr-Latn-RS"/>
         </w:rPr>
       </w:pPr>
-      <w:bookmarkStart w:id="2" w:name="_Toc209104894"/>
+      <w:bookmarkStart w:id="2" w:name="_Toc210053270"/>
       <w:r>
         <w:rPr>
           <w:lang w:val="sr-Latn-RS"/>
@@ -377,7 +377,7 @@
           <w:lang w:val="sr-Latn-RS"/>
         </w:rPr>
       </w:pPr>
-      <w:bookmarkStart w:id="3" w:name="_Toc209104895"/>
+      <w:bookmarkStart w:id="3" w:name="_Toc210053271"/>
       <w:r>
         <w:rPr>
           <w:lang w:val="sr-Latn-RS"/>
@@ -480,7 +480,7 @@
           <w:lang w:val="sr-Latn-RS"/>
         </w:rPr>
       </w:pPr>
-      <w:bookmarkStart w:id="4" w:name="_Toc209104896"/>
+      <w:bookmarkStart w:id="4" w:name="_Toc210053272"/>
       <w:r>
         <w:rPr>
           <w:lang w:val="sr-Latn-RS"/>
@@ -572,7 +572,7 @@
           <w:lang w:val="sr-Latn-RS"/>
         </w:rPr>
       </w:pPr>
-      <w:bookmarkStart w:id="5" w:name="_Toc209104897"/>
+      <w:bookmarkStart w:id="5" w:name="_Toc210053273"/>
       <w:r>
         <w:rPr>
           <w:lang w:val="sr-Latn-RS"/>
@@ -619,10 +619,10 @@
           <w:noProof/>
         </w:rPr>
         <w:drawing>
-          <wp:inline distT="0" distB="0" distL="0" distR="0" wp14:anchorId="2370FCC4" wp14:editId="7D271AC4">
-            <wp:extent cx="5943600" cy="2014625"/>
-            <wp:effectExtent l="0" t="0" r="0" b="5080"/>
-            <wp:docPr id="3" name="Picture 3" descr="https://cdn.discordapp.com/attachments/1243464954019840073/1304463645819928667/SS.png?ex=672f7bf0&amp;is=672e2a70&amp;hm=06ac96112f021cd855b3f41f5b656080315d2941cdd99df37a0ec864b8e35f3d&amp;="/>
+          <wp:inline distT="0" distB="0" distL="0" distR="0" wp14:anchorId="2370FCC4" wp14:editId="44A1F614">
+            <wp:extent cx="5943600" cy="1931670"/>
+            <wp:effectExtent l="0" t="0" r="0" b="0"/>
+            <wp:docPr id="3" name="Picture 3"/>
             <wp:cNvGraphicFramePr>
               <a:graphicFrameLocks xmlns:a="http://schemas.openxmlformats.org/drawingml/2006/main" noChangeAspect="1"/>
             </wp:cNvGraphicFramePr>
@@ -630,20 +630,19 @@
               <a:graphicData uri="http://schemas.openxmlformats.org/drawingml/2006/picture">
                 <pic:pic xmlns:pic="http://schemas.openxmlformats.org/drawingml/2006/picture">
                   <pic:nvPicPr>
-                    <pic:cNvPr id="0" name="Picture 1" descr="https://cdn.discordapp.com/attachments/1243464954019840073/1304463645819928667/SS.png?ex=672f7bf0&amp;is=672e2a70&amp;hm=06ac96112f021cd855b3f41f5b656080315d2941cdd99df37a0ec864b8e35f3d&amp;="/>
+                    <pic:cNvPr id="3" name="Picture 3"/>
                     <pic:cNvPicPr>
                       <a:picLocks noChangeAspect="1" noChangeArrowheads="1"/>
                     </pic:cNvPicPr>
                   </pic:nvPicPr>
                   <pic:blipFill>
-                    <a:blip r:embed="rId8">
+                    <a:blip r:embed="rId9">
                       <a:extLst>
                         <a:ext uri="{28A0092B-C50C-407E-A947-70E740481C1C}">
                           <a14:useLocalDpi xmlns:a14="http://schemas.microsoft.com/office/drawing/2010/main" val="0"/>
                         </a:ext>
                       </a:extLst>
                     </a:blip>
-                    <a:srcRect/>
                     <a:stretch>
                       <a:fillRect/>
                     </a:stretch>
@@ -651,7 +650,7 @@
                   <pic:spPr bwMode="auto">
                     <a:xfrm>
                       <a:off x="0" y="0"/>
-                      <a:ext cx="5943600" cy="2014625"/>
+                      <a:ext cx="5943600" cy="1931670"/>
                     </a:xfrm>
                     <a:prstGeom prst="rect">
                       <a:avLst/>
@@ -687,7 +686,7 @@
           <w:lang w:val="sr-Latn-RS"/>
         </w:rPr>
       </w:pPr>
-      <w:bookmarkStart w:id="6" w:name="_Toc209104898"/>
+      <w:bookmarkStart w:id="6" w:name="_Toc210053274"/>
       <w:r>
         <w:rPr>
           <w:lang w:val="sr-Latn-RS"/>
@@ -803,7 +802,7 @@
           <w:lang w:val="sr-Latn-RS"/>
         </w:rPr>
       </w:pPr>
-      <w:bookmarkStart w:id="7" w:name="_Toc209104899"/>
+      <w:bookmarkStart w:id="7" w:name="_Toc210053275"/>
       <w:r>
         <w:rPr>
           <w:lang w:val="sr-Latn-RS"/>
@@ -852,7 +851,7 @@
           <w:lang w:val="sr-Latn-RS"/>
         </w:rPr>
       </w:pPr>
-      <w:bookmarkStart w:id="8" w:name="_Toc209104900"/>
+      <w:bookmarkStart w:id="8" w:name="_Toc210053276"/>
       <w:r>
         <w:rPr>
           <w:lang w:val="sr-Latn-RS"/>
@@ -893,7 +892,7 @@
           <w:lang w:val="sr-Latn-RS"/>
         </w:rPr>
       </w:pPr>
-      <w:bookmarkStart w:id="9" w:name="_Toc209104901"/>
+      <w:bookmarkStart w:id="9" w:name="_Toc210053277"/>
       <w:r>
         <w:rPr>
           <w:lang w:val="sr-Latn-RS"/>
@@ -986,11 +985,21 @@
           <w:numId w:val="1"/>
         </w:numPr>
       </w:pPr>
-      <w:bookmarkStart w:id="10" w:name="_Toc209104902"/>
-      <w:r>
-        <w:t>Specifikacije zahteva</w:t>
+      <w:bookmarkStart w:id="10" w:name="_Toc210053278"/>
+      <w:proofErr w:type="spellStart"/>
+      <w:r>
+        <w:t>Specifikacije</w:t>
+      </w:r>
+      <w:proofErr w:type="spellEnd"/>
+      <w:r>
+        <w:t xml:space="preserve"> </w:t>
+      </w:r>
+      <w:proofErr w:type="spellStart"/>
+      <w:r>
+        <w:t>zahteva</w:t>
       </w:r>
       <w:bookmarkEnd w:id="10"/>
+      <w:proofErr w:type="spellEnd"/>
     </w:p>
     <w:p/>
     <w:p>
@@ -998,35 +1007,258 @@
         <w:pStyle w:val="ListParagraph"/>
         <w:ind w:left="0"/>
       </w:pPr>
-      <w:r>
-        <w:t xml:space="preserve">Specifikacije zahteva </w:t>
-      </w:r>
-      <w:r>
-        <w:t xml:space="preserve">odnose se na sve neophodone funkcionalnosti sistema. MyCinema je mobilna </w:t>
-      </w:r>
+      <w:proofErr w:type="spellStart"/>
+      <w:r>
+        <w:t>Specifikacije</w:t>
+      </w:r>
+      <w:proofErr w:type="spellEnd"/>
+      <w:r>
+        <w:t xml:space="preserve"> </w:t>
+      </w:r>
+      <w:proofErr w:type="spellStart"/>
+      <w:r>
+        <w:t>zahteva</w:t>
+      </w:r>
+      <w:proofErr w:type="spellEnd"/>
+      <w:r>
+        <w:t xml:space="preserve"> </w:t>
+      </w:r>
+      <w:proofErr w:type="spellStart"/>
+      <w:r>
+        <w:t>odnose</w:t>
+      </w:r>
+      <w:proofErr w:type="spellEnd"/>
+      <w:r>
+        <w:t xml:space="preserve"> se </w:t>
+      </w:r>
+      <w:proofErr w:type="spellStart"/>
+      <w:r>
+        <w:t>na</w:t>
+      </w:r>
+      <w:proofErr w:type="spellEnd"/>
+      <w:r>
+        <w:t xml:space="preserve"> </w:t>
+      </w:r>
+      <w:proofErr w:type="spellStart"/>
+      <w:r>
+        <w:t>sve</w:t>
+      </w:r>
+      <w:proofErr w:type="spellEnd"/>
+      <w:r>
+        <w:t xml:space="preserve"> </w:t>
+      </w:r>
+      <w:proofErr w:type="spellStart"/>
+      <w:r>
+        <w:t>neophodone</w:t>
+      </w:r>
+      <w:proofErr w:type="spellEnd"/>
+      <w:r>
+        <w:t xml:space="preserve"> </w:t>
+      </w:r>
+      <w:proofErr w:type="spellStart"/>
+      <w:r>
+        <w:t>funkcionalnosti</w:t>
+      </w:r>
+      <w:proofErr w:type="spellEnd"/>
+      <w:r>
+        <w:t xml:space="preserve"> </w:t>
+      </w:r>
+      <w:proofErr w:type="spellStart"/>
+      <w:r>
+        <w:t>sistema</w:t>
+      </w:r>
+      <w:proofErr w:type="spellEnd"/>
+      <w:r>
+        <w:t xml:space="preserve">. </w:t>
+      </w:r>
+      <w:proofErr w:type="spellStart"/>
+      <w:proofErr w:type="gramStart"/>
+      <w:r>
+        <w:t>MyCinema</w:t>
+      </w:r>
+      <w:proofErr w:type="spellEnd"/>
+      <w:proofErr w:type="gramEnd"/>
+      <w:r>
+        <w:t xml:space="preserve"> je </w:t>
+      </w:r>
+      <w:proofErr w:type="spellStart"/>
+      <w:r>
+        <w:t>mobilna</w:t>
+      </w:r>
+      <w:proofErr w:type="spellEnd"/>
+      <w:r>
+        <w:t xml:space="preserve"> </w:t>
+      </w:r>
+      <w:proofErr w:type="spellStart"/>
       <w:r>
         <w:t>i</w:t>
       </w:r>
-      <w:r>
-        <w:t xml:space="preserve"> web aplikacija koja treba biti laka za koriscenje </w:t>
-      </w:r>
+      <w:proofErr w:type="spellEnd"/>
+      <w:r>
+        <w:t xml:space="preserve"> web </w:t>
+      </w:r>
+      <w:proofErr w:type="spellStart"/>
+      <w:r>
+        <w:t>aplikacija</w:t>
+      </w:r>
+      <w:proofErr w:type="spellEnd"/>
+      <w:r>
+        <w:t xml:space="preserve"> </w:t>
+      </w:r>
+      <w:proofErr w:type="spellStart"/>
+      <w:r>
+        <w:t>koja</w:t>
+      </w:r>
+      <w:proofErr w:type="spellEnd"/>
+      <w:r>
+        <w:t xml:space="preserve"> </w:t>
+      </w:r>
+      <w:proofErr w:type="spellStart"/>
+      <w:r>
+        <w:t>treba</w:t>
+      </w:r>
+      <w:proofErr w:type="spellEnd"/>
+      <w:r>
+        <w:t xml:space="preserve"> </w:t>
+      </w:r>
+      <w:proofErr w:type="spellStart"/>
+      <w:r>
+        <w:t>biti</w:t>
+      </w:r>
+      <w:proofErr w:type="spellEnd"/>
+      <w:r>
+        <w:t xml:space="preserve"> </w:t>
+      </w:r>
+      <w:proofErr w:type="spellStart"/>
+      <w:r>
+        <w:t>laka</w:t>
+      </w:r>
+      <w:proofErr w:type="spellEnd"/>
+      <w:r>
+        <w:t xml:space="preserve"> za </w:t>
+      </w:r>
+      <w:proofErr w:type="spellStart"/>
+      <w:r>
+        <w:t>koriscenje</w:t>
+      </w:r>
+      <w:proofErr w:type="spellEnd"/>
+      <w:r>
+        <w:t xml:space="preserve"> </w:t>
+      </w:r>
+      <w:proofErr w:type="spellStart"/>
       <w:r>
         <w:t>i</w:t>
       </w:r>
-      <w:r>
-        <w:t xml:space="preserve"> navigaciju. </w:t>
-      </w:r>
-      <w:r>
-        <w:t xml:space="preserve">Mora imati </w:t>
-      </w:r>
-      <w:r>
-        <w:t xml:space="preserve">intuitivni user-friendly interfejs koji omogucava korisniku da u par klika, pregleda </w:t>
-      </w:r>
+      <w:proofErr w:type="spellEnd"/>
+      <w:r>
+        <w:t xml:space="preserve"> </w:t>
+      </w:r>
+      <w:proofErr w:type="spellStart"/>
+      <w:r>
+        <w:t>navigaciju</w:t>
+      </w:r>
+      <w:proofErr w:type="spellEnd"/>
+      <w:r>
+        <w:t xml:space="preserve">. </w:t>
+      </w:r>
+      <w:r>
+        <w:t xml:space="preserve">Mora </w:t>
+      </w:r>
+      <w:proofErr w:type="spellStart"/>
+      <w:r>
+        <w:t>imati</w:t>
+      </w:r>
+      <w:proofErr w:type="spellEnd"/>
+      <w:r>
+        <w:t xml:space="preserve"> </w:t>
+      </w:r>
+      <w:proofErr w:type="spellStart"/>
+      <w:r>
+        <w:t>intuitivni</w:t>
+      </w:r>
+      <w:proofErr w:type="spellEnd"/>
+      <w:r>
+        <w:t xml:space="preserve"> user-friendly </w:t>
+      </w:r>
+      <w:proofErr w:type="spellStart"/>
+      <w:r>
+        <w:t>interfejs</w:t>
+      </w:r>
+      <w:proofErr w:type="spellEnd"/>
+      <w:r>
+        <w:t xml:space="preserve"> koji </w:t>
+      </w:r>
+      <w:proofErr w:type="spellStart"/>
+      <w:r>
+        <w:t>omogucava</w:t>
+      </w:r>
+      <w:proofErr w:type="spellEnd"/>
+      <w:r>
+        <w:t xml:space="preserve"> </w:t>
+      </w:r>
+      <w:proofErr w:type="spellStart"/>
+      <w:r>
+        <w:t>korisniku</w:t>
+      </w:r>
+      <w:proofErr w:type="spellEnd"/>
+      <w:r>
+        <w:t xml:space="preserve"> da u par </w:t>
+      </w:r>
+      <w:proofErr w:type="spellStart"/>
+      <w:r>
+        <w:t>klika</w:t>
+      </w:r>
+      <w:proofErr w:type="spellEnd"/>
+      <w:r>
+        <w:t xml:space="preserve">, </w:t>
+      </w:r>
+      <w:proofErr w:type="spellStart"/>
+      <w:r>
+        <w:t>pregleda</w:t>
+      </w:r>
+      <w:proofErr w:type="spellEnd"/>
+      <w:r>
+        <w:t xml:space="preserve"> </w:t>
+      </w:r>
+      <w:proofErr w:type="spellStart"/>
       <w:r>
         <w:t>i</w:t>
       </w:r>
-      <w:r>
-        <w:t xml:space="preserve"> iskoristi usluge koje nudimo.</w:t>
+      <w:proofErr w:type="spellEnd"/>
+      <w:r>
+        <w:t xml:space="preserve"> </w:t>
+      </w:r>
+      <w:proofErr w:type="spellStart"/>
+      <w:r>
+        <w:t>iskoristi</w:t>
+      </w:r>
+      <w:proofErr w:type="spellEnd"/>
+      <w:r>
+        <w:t xml:space="preserve"> </w:t>
+      </w:r>
+      <w:proofErr w:type="spellStart"/>
+      <w:r>
+        <w:t>usluge</w:t>
+      </w:r>
+      <w:proofErr w:type="spellEnd"/>
+      <w:r>
+        <w:t xml:space="preserve"> </w:t>
+      </w:r>
+      <w:proofErr w:type="spellStart"/>
+      <w:r>
+        <w:t>koje</w:t>
+      </w:r>
+      <w:proofErr w:type="spellEnd"/>
+      <w:r>
+        <w:t xml:space="preserve"> </w:t>
+      </w:r>
+      <w:proofErr w:type="spellStart"/>
+      <w:r>
+        <w:t>nudimo</w:t>
+      </w:r>
+      <w:proofErr w:type="spellEnd"/>
+      <w:r>
+        <w:t>.</w:t>
       </w:r>
       <w:r>
         <w:t xml:space="preserve"> </w:t>
@@ -1043,8 +1275,29 @@
         <w:pStyle w:val="ListParagraph"/>
         <w:ind w:left="0"/>
       </w:pPr>
-      <w:r>
-        <w:t>Specifikacije su sledece:</w:t>
+      <w:proofErr w:type="spellStart"/>
+      <w:r>
+        <w:t>Specifikacije</w:t>
+      </w:r>
+      <w:proofErr w:type="spellEnd"/>
+      <w:r>
+        <w:t xml:space="preserve"> </w:t>
+      </w:r>
+      <w:proofErr w:type="spellStart"/>
+      <w:r>
+        <w:t>su</w:t>
+      </w:r>
+      <w:proofErr w:type="spellEnd"/>
+      <w:r>
+        <w:t xml:space="preserve"> </w:t>
+      </w:r>
+      <w:proofErr w:type="spellStart"/>
+      <w:r>
+        <w:t>sledece</w:t>
+      </w:r>
+      <w:proofErr w:type="spellEnd"/>
+      <w:r>
+        <w:t>:</w:t>
       </w:r>
     </w:p>
     <w:p>
@@ -1401,7 +1654,7 @@
           <w:lang w:val="sr-Latn-RS"/>
         </w:rPr>
       </w:pPr>
-      <w:bookmarkStart w:id="11" w:name="_Toc209104903"/>
+      <w:bookmarkStart w:id="11" w:name="_Toc210053279"/>
       <w:r>
         <w:rPr>
           <w:lang w:val="sr-Latn-RS"/>
@@ -1466,8 +1719,101 @@
           <w:numId w:val="16"/>
         </w:numPr>
       </w:pPr>
-      <w:r>
-        <w:t xml:space="preserve">Interfejs za obradu placanja radi integracije sa platnim procesorima kao sto su Paypal, Google </w:t>
+      <w:proofErr w:type="spellStart"/>
+      <w:r>
+        <w:t>Interfejs</w:t>
+      </w:r>
+      <w:proofErr w:type="spellEnd"/>
+      <w:r>
+        <w:t xml:space="preserve"> za </w:t>
+      </w:r>
+      <w:proofErr w:type="spellStart"/>
+      <w:r>
+        <w:t>obradu</w:t>
+      </w:r>
+      <w:proofErr w:type="spellEnd"/>
+      <w:r>
+        <w:t xml:space="preserve"> </w:t>
+      </w:r>
+      <w:proofErr w:type="spellStart"/>
+      <w:r>
+        <w:t>placanja</w:t>
+      </w:r>
+      <w:proofErr w:type="spellEnd"/>
+      <w:r>
+        <w:t xml:space="preserve"> </w:t>
+      </w:r>
+      <w:proofErr w:type="spellStart"/>
+      <w:r>
+        <w:t>radi</w:t>
+      </w:r>
+      <w:proofErr w:type="spellEnd"/>
+      <w:r>
+        <w:t xml:space="preserve"> </w:t>
+      </w:r>
+      <w:proofErr w:type="spellStart"/>
+      <w:r>
+        <w:t>integracije</w:t>
+      </w:r>
+      <w:proofErr w:type="spellEnd"/>
+      <w:r>
+        <w:t xml:space="preserve"> </w:t>
+      </w:r>
+      <w:proofErr w:type="spellStart"/>
+      <w:r>
+        <w:t>sa</w:t>
+      </w:r>
+      <w:proofErr w:type="spellEnd"/>
+      <w:r>
+        <w:t xml:space="preserve"> </w:t>
+      </w:r>
+      <w:proofErr w:type="spellStart"/>
+      <w:r>
+        <w:t>platnim</w:t>
+      </w:r>
+      <w:proofErr w:type="spellEnd"/>
+      <w:r>
+        <w:t xml:space="preserve"> </w:t>
+      </w:r>
+      <w:proofErr w:type="spellStart"/>
+      <w:r>
+        <w:t>procesorima</w:t>
+      </w:r>
+      <w:proofErr w:type="spellEnd"/>
+      <w:r>
+        <w:t xml:space="preserve"> </w:t>
+      </w:r>
+      <w:proofErr w:type="spellStart"/>
+      <w:r>
+        <w:t>kao</w:t>
+      </w:r>
+      <w:proofErr w:type="spellEnd"/>
+      <w:r>
+        <w:t xml:space="preserve"> </w:t>
+      </w:r>
+      <w:proofErr w:type="spellStart"/>
+      <w:r>
+        <w:t>sto</w:t>
+      </w:r>
+      <w:proofErr w:type="spellEnd"/>
+      <w:r>
+        <w:t xml:space="preserve"> </w:t>
+      </w:r>
+      <w:proofErr w:type="spellStart"/>
+      <w:r>
+        <w:t>su</w:t>
+      </w:r>
+      <w:proofErr w:type="spellEnd"/>
+      <w:r>
+        <w:t xml:space="preserve"> </w:t>
+      </w:r>
+      <w:proofErr w:type="spellStart"/>
+      <w:r>
+        <w:t>Paypal</w:t>
+      </w:r>
+      <w:proofErr w:type="spellEnd"/>
+      <w:r>
+        <w:t xml:space="preserve">, Google </w:t>
       </w:r>
       <w:r>
         <w:t>P</w:t>
@@ -1490,7 +1836,151 @@
         </w:numPr>
       </w:pPr>
       <w:r>
-        <w:t>API za Bioskopski informacioni sistem radi sinhronizacije podataka o filmovima, projekcijama, prikaz trenutne popunjenosti sala. Za ovo se mogu koristiti vec postojeci softveri kao Vista Cinema.</w:t>
+        <w:t xml:space="preserve">API za </w:t>
+      </w:r>
+      <w:proofErr w:type="spellStart"/>
+      <w:r>
+        <w:t>Bioskopski</w:t>
+      </w:r>
+      <w:proofErr w:type="spellEnd"/>
+      <w:r>
+        <w:t xml:space="preserve"> </w:t>
+      </w:r>
+      <w:proofErr w:type="spellStart"/>
+      <w:r>
+        <w:t>informacioni</w:t>
+      </w:r>
+      <w:proofErr w:type="spellEnd"/>
+      <w:r>
+        <w:t xml:space="preserve"> </w:t>
+      </w:r>
+      <w:proofErr w:type="spellStart"/>
+      <w:r>
+        <w:t>sistem</w:t>
+      </w:r>
+      <w:proofErr w:type="spellEnd"/>
+      <w:r>
+        <w:t xml:space="preserve"> </w:t>
+      </w:r>
+      <w:proofErr w:type="spellStart"/>
+      <w:r>
+        <w:t>radi</w:t>
+      </w:r>
+      <w:proofErr w:type="spellEnd"/>
+      <w:r>
+        <w:t xml:space="preserve"> </w:t>
+      </w:r>
+      <w:proofErr w:type="spellStart"/>
+      <w:r>
+        <w:t>sinhronizacije</w:t>
+      </w:r>
+      <w:proofErr w:type="spellEnd"/>
+      <w:r>
+        <w:t xml:space="preserve"> </w:t>
+      </w:r>
+      <w:proofErr w:type="spellStart"/>
+      <w:r>
+        <w:t>podataka</w:t>
+      </w:r>
+      <w:proofErr w:type="spellEnd"/>
+      <w:r>
+        <w:t xml:space="preserve"> o </w:t>
+      </w:r>
+      <w:proofErr w:type="spellStart"/>
+      <w:r>
+        <w:t>filmovima</w:t>
+      </w:r>
+      <w:proofErr w:type="spellEnd"/>
+      <w:r>
+        <w:t xml:space="preserve">, </w:t>
+      </w:r>
+      <w:proofErr w:type="spellStart"/>
+      <w:r>
+        <w:t>projekcijama</w:t>
+      </w:r>
+      <w:proofErr w:type="spellEnd"/>
+      <w:r>
+        <w:t xml:space="preserve">, </w:t>
+      </w:r>
+      <w:proofErr w:type="spellStart"/>
+      <w:r>
+        <w:t>prikaz</w:t>
+      </w:r>
+      <w:proofErr w:type="spellEnd"/>
+      <w:r>
+        <w:t xml:space="preserve"> </w:t>
+      </w:r>
+      <w:proofErr w:type="spellStart"/>
+      <w:r>
+        <w:t>trenutne</w:t>
+      </w:r>
+      <w:proofErr w:type="spellEnd"/>
+      <w:r>
+        <w:t xml:space="preserve"> </w:t>
+      </w:r>
+      <w:proofErr w:type="spellStart"/>
+      <w:r>
+        <w:t>popunjenosti</w:t>
+      </w:r>
+      <w:proofErr w:type="spellEnd"/>
+      <w:r>
+        <w:t xml:space="preserve"> sala. Za </w:t>
+      </w:r>
+      <w:proofErr w:type="spellStart"/>
+      <w:r>
+        <w:t>ovo</w:t>
+      </w:r>
+      <w:proofErr w:type="spellEnd"/>
+      <w:r>
+        <w:t xml:space="preserve"> se </w:t>
+      </w:r>
+      <w:proofErr w:type="spellStart"/>
+      <w:r>
+        <w:t>mogu</w:t>
+      </w:r>
+      <w:proofErr w:type="spellEnd"/>
+      <w:r>
+        <w:t xml:space="preserve"> </w:t>
+      </w:r>
+      <w:proofErr w:type="spellStart"/>
+      <w:r>
+        <w:t>koristiti</w:t>
+      </w:r>
+      <w:proofErr w:type="spellEnd"/>
+      <w:r>
+        <w:t xml:space="preserve"> </w:t>
+      </w:r>
+      <w:proofErr w:type="spellStart"/>
+      <w:r>
+        <w:t>vec</w:t>
+      </w:r>
+      <w:proofErr w:type="spellEnd"/>
+      <w:r>
+        <w:t xml:space="preserve"> </w:t>
+      </w:r>
+      <w:proofErr w:type="spellStart"/>
+      <w:r>
+        <w:t>postojeci</w:t>
+      </w:r>
+      <w:proofErr w:type="spellEnd"/>
+      <w:r>
+        <w:t xml:space="preserve"> </w:t>
+      </w:r>
+      <w:proofErr w:type="spellStart"/>
+      <w:r>
+        <w:t>softveri</w:t>
+      </w:r>
+      <w:proofErr w:type="spellEnd"/>
+      <w:r>
+        <w:t xml:space="preserve"> </w:t>
+      </w:r>
+      <w:proofErr w:type="spellStart"/>
+      <w:r>
+        <w:t>kao</w:t>
+      </w:r>
+      <w:proofErr w:type="spellEnd"/>
+      <w:r>
+        <w:t xml:space="preserve"> Vista Cinema.</w:t>
       </w:r>
     </w:p>
     <w:p>
@@ -1507,7 +1997,145 @@
         </w:numPr>
       </w:pPr>
       <w:r>
-        <w:t xml:space="preserve"> Interfejs za CRM( Customer Relationship Management) radi prikupljanja podataka o korisnicima I mogucnosti analitke radi  pruzanja personalizovanog sadrzaja korisnicima na osnovu njihovih interesovanja.</w:t>
+        <w:t xml:space="preserve"> </w:t>
+      </w:r>
+      <w:proofErr w:type="spellStart"/>
+      <w:r>
+        <w:t>Interfejs</w:t>
+      </w:r>
+      <w:proofErr w:type="spellEnd"/>
+      <w:r>
+        <w:t xml:space="preserve"> za </w:t>
+      </w:r>
+      <w:proofErr w:type="gramStart"/>
+      <w:r>
+        <w:t>CRM( Customer</w:t>
+      </w:r>
+      <w:proofErr w:type="gramEnd"/>
+      <w:r>
+        <w:t xml:space="preserve"> Relationship Management) </w:t>
+      </w:r>
+      <w:proofErr w:type="spellStart"/>
+      <w:r>
+        <w:t>radi</w:t>
+      </w:r>
+      <w:proofErr w:type="spellEnd"/>
+      <w:r>
+        <w:t xml:space="preserve"> </w:t>
+      </w:r>
+      <w:proofErr w:type="spellStart"/>
+      <w:r>
+        <w:t>prikupljanja</w:t>
+      </w:r>
+      <w:proofErr w:type="spellEnd"/>
+      <w:r>
+        <w:t xml:space="preserve"> </w:t>
+      </w:r>
+      <w:proofErr w:type="spellStart"/>
+      <w:r>
+        <w:t>podataka</w:t>
+      </w:r>
+      <w:proofErr w:type="spellEnd"/>
+      <w:r>
+        <w:t xml:space="preserve"> o </w:t>
+      </w:r>
+      <w:proofErr w:type="spellStart"/>
+      <w:r>
+        <w:t>korisnicima</w:t>
+      </w:r>
+      <w:proofErr w:type="spellEnd"/>
+      <w:r>
+        <w:t xml:space="preserve"> I </w:t>
+      </w:r>
+      <w:proofErr w:type="spellStart"/>
+      <w:r>
+        <w:t>mogucnosti</w:t>
+      </w:r>
+      <w:proofErr w:type="spellEnd"/>
+      <w:r>
+        <w:t xml:space="preserve"> </w:t>
+      </w:r>
+      <w:proofErr w:type="spellStart"/>
+      <w:r>
+        <w:t>analitke</w:t>
+      </w:r>
+      <w:proofErr w:type="spellEnd"/>
+      <w:r>
+        <w:t xml:space="preserve"> </w:t>
+      </w:r>
+      <w:proofErr w:type="spellStart"/>
+      <w:proofErr w:type="gramStart"/>
+      <w:r>
+        <w:t>radi</w:t>
+      </w:r>
+      <w:proofErr w:type="spellEnd"/>
+      <w:r>
+        <w:t xml:space="preserve">  </w:t>
+      </w:r>
+      <w:proofErr w:type="spellStart"/>
+      <w:r>
+        <w:t>pruzanja</w:t>
+      </w:r>
+      <w:proofErr w:type="spellEnd"/>
+      <w:proofErr w:type="gramEnd"/>
+      <w:r>
+        <w:t xml:space="preserve"> </w:t>
+      </w:r>
+      <w:proofErr w:type="spellStart"/>
+      <w:r>
+        <w:t>personalizovanog</w:t>
+      </w:r>
+      <w:proofErr w:type="spellEnd"/>
+      <w:r>
+        <w:t xml:space="preserve"> </w:t>
+      </w:r>
+      <w:proofErr w:type="spellStart"/>
+      <w:r>
+        <w:t>sadrzaja</w:t>
+      </w:r>
+      <w:proofErr w:type="spellEnd"/>
+      <w:r>
+        <w:t xml:space="preserve"> </w:t>
+      </w:r>
+      <w:proofErr w:type="spellStart"/>
+      <w:r>
+        <w:t>korisnicima</w:t>
+      </w:r>
+      <w:proofErr w:type="spellEnd"/>
+      <w:r>
+        <w:t xml:space="preserve"> </w:t>
+      </w:r>
+      <w:proofErr w:type="spellStart"/>
+      <w:r>
+        <w:t>na</w:t>
+      </w:r>
+      <w:proofErr w:type="spellEnd"/>
+      <w:r>
+        <w:t xml:space="preserve"> </w:t>
+      </w:r>
+      <w:proofErr w:type="spellStart"/>
+      <w:r>
+        <w:t>osnovu</w:t>
+      </w:r>
+      <w:proofErr w:type="spellEnd"/>
+      <w:r>
+        <w:t xml:space="preserve"> </w:t>
+      </w:r>
+      <w:proofErr w:type="spellStart"/>
+      <w:r>
+        <w:t>njihovih</w:t>
+      </w:r>
+      <w:proofErr w:type="spellEnd"/>
+      <w:r>
+        <w:t xml:space="preserve"> </w:t>
+      </w:r>
+      <w:proofErr w:type="spellStart"/>
+      <w:r>
+        <w:t>interesovanja</w:t>
+      </w:r>
+      <w:proofErr w:type="spellEnd"/>
+      <w:r>
+        <w:t>.</w:t>
       </w:r>
     </w:p>
     <w:p>
@@ -1524,7 +2152,79 @@
         </w:numPr>
       </w:pPr>
       <w:r>
-        <w:t xml:space="preserve"> Interfejs za Sistem za slanje Obavestenja radi slanja najazurnijih informacija korisnicima.</w:t>
+        <w:t xml:space="preserve"> </w:t>
+      </w:r>
+      <w:proofErr w:type="spellStart"/>
+      <w:r>
+        <w:t>Interfejs</w:t>
+      </w:r>
+      <w:proofErr w:type="spellEnd"/>
+      <w:r>
+        <w:t xml:space="preserve"> za </w:t>
+      </w:r>
+      <w:proofErr w:type="spellStart"/>
+      <w:r>
+        <w:t>Sistem</w:t>
+      </w:r>
+      <w:proofErr w:type="spellEnd"/>
+      <w:r>
+        <w:t xml:space="preserve"> za </w:t>
+      </w:r>
+      <w:proofErr w:type="spellStart"/>
+      <w:r>
+        <w:t>slanje</w:t>
+      </w:r>
+      <w:proofErr w:type="spellEnd"/>
+      <w:r>
+        <w:t xml:space="preserve"> </w:t>
+      </w:r>
+      <w:proofErr w:type="spellStart"/>
+      <w:r>
+        <w:t>Obavestenja</w:t>
+      </w:r>
+      <w:proofErr w:type="spellEnd"/>
+      <w:r>
+        <w:t xml:space="preserve"> </w:t>
+      </w:r>
+      <w:proofErr w:type="spellStart"/>
+      <w:r>
+        <w:t>radi</w:t>
+      </w:r>
+      <w:proofErr w:type="spellEnd"/>
+      <w:r>
+        <w:t xml:space="preserve"> </w:t>
+      </w:r>
+      <w:proofErr w:type="spellStart"/>
+      <w:r>
+        <w:t>slanja</w:t>
+      </w:r>
+      <w:proofErr w:type="spellEnd"/>
+      <w:r>
+        <w:t xml:space="preserve"> </w:t>
+      </w:r>
+      <w:proofErr w:type="spellStart"/>
+      <w:r>
+        <w:t>najazurnijih</w:t>
+      </w:r>
+      <w:proofErr w:type="spellEnd"/>
+      <w:r>
+        <w:t xml:space="preserve"> </w:t>
+      </w:r>
+      <w:proofErr w:type="spellStart"/>
+      <w:r>
+        <w:t>informacija</w:t>
+      </w:r>
+      <w:proofErr w:type="spellEnd"/>
+      <w:r>
+        <w:t xml:space="preserve"> </w:t>
+      </w:r>
+      <w:proofErr w:type="spellStart"/>
+      <w:r>
+        <w:t>korisnicima</w:t>
+      </w:r>
+      <w:proofErr w:type="spellEnd"/>
+      <w:r>
+        <w:t>.</w:t>
       </w:r>
     </w:p>
     <w:p>
@@ -1540,8 +2240,77 @@
           <w:numId w:val="16"/>
         </w:numPr>
       </w:pPr>
-      <w:r>
-        <w:t xml:space="preserve">Intefejs za analitiku I pracenje performansi radi dalje mogucnosti unapredjivanja aplikacije. </w:t>
+      <w:proofErr w:type="spellStart"/>
+      <w:r>
+        <w:t>Intefejs</w:t>
+      </w:r>
+      <w:proofErr w:type="spellEnd"/>
+      <w:r>
+        <w:t xml:space="preserve"> za </w:t>
+      </w:r>
+      <w:proofErr w:type="spellStart"/>
+      <w:r>
+        <w:t>analitiku</w:t>
+      </w:r>
+      <w:proofErr w:type="spellEnd"/>
+      <w:r>
+        <w:t xml:space="preserve"> I </w:t>
+      </w:r>
+      <w:proofErr w:type="spellStart"/>
+      <w:r>
+        <w:t>pracenje</w:t>
+      </w:r>
+      <w:proofErr w:type="spellEnd"/>
+      <w:r>
+        <w:t xml:space="preserve"> </w:t>
+      </w:r>
+      <w:proofErr w:type="spellStart"/>
+      <w:r>
+        <w:t>performansi</w:t>
+      </w:r>
+      <w:proofErr w:type="spellEnd"/>
+      <w:r>
+        <w:t xml:space="preserve"> </w:t>
+      </w:r>
+      <w:proofErr w:type="spellStart"/>
+      <w:r>
+        <w:t>radi</w:t>
+      </w:r>
+      <w:proofErr w:type="spellEnd"/>
+      <w:r>
+        <w:t xml:space="preserve"> </w:t>
+      </w:r>
+      <w:proofErr w:type="spellStart"/>
+      <w:r>
+        <w:t>dalje</w:t>
+      </w:r>
+      <w:proofErr w:type="spellEnd"/>
+      <w:r>
+        <w:t xml:space="preserve"> </w:t>
+      </w:r>
+      <w:proofErr w:type="spellStart"/>
+      <w:r>
+        <w:t>mogucnosti</w:t>
+      </w:r>
+      <w:proofErr w:type="spellEnd"/>
+      <w:r>
+        <w:t xml:space="preserve"> </w:t>
+      </w:r>
+      <w:proofErr w:type="spellStart"/>
+      <w:r>
+        <w:t>unapredjivanja</w:t>
+      </w:r>
+      <w:proofErr w:type="spellEnd"/>
+      <w:r>
+        <w:t xml:space="preserve"> </w:t>
+      </w:r>
+      <w:proofErr w:type="spellStart"/>
+      <w:r>
+        <w:t>aplikacije</w:t>
+      </w:r>
+      <w:proofErr w:type="spellEnd"/>
+      <w:r>
+        <w:t xml:space="preserve">. </w:t>
       </w:r>
     </w:p>
     <w:p/>
@@ -1552,7 +2321,7 @@
           <w:lang w:val="sr-Latn-RS"/>
         </w:rPr>
       </w:pPr>
-      <w:bookmarkStart w:id="12" w:name="_Toc209104904"/>
+      <w:bookmarkStart w:id="12" w:name="_Toc210053280"/>
       <w:r>
         <w:rPr>
           <w:lang w:val="sr-Latn-RS"/>
@@ -1596,7 +2365,7 @@
                     <pic:cNvPicPr/>
                   </pic:nvPicPr>
                   <pic:blipFill>
-                    <a:blip r:embed="rId9">
+                    <a:blip r:embed="rId10">
                       <a:extLst>
                         <a:ext uri="{28A0092B-C50C-407E-A947-70E740481C1C}">
                           <a14:useLocalDpi xmlns:a14="http://schemas.microsoft.com/office/drawing/2010/main" val="0"/>
@@ -1708,7 +2477,7 @@
                     <pic:cNvPicPr/>
                   </pic:nvPicPr>
                   <pic:blipFill>
-                    <a:blip r:embed="rId10"/>
+                    <a:blip r:embed="rId11"/>
                     <a:stretch>
                       <a:fillRect/>
                     </a:stretch>
@@ -1753,7 +2522,7 @@
           <w:lang w:val="sr-Latn-RS"/>
         </w:rPr>
       </w:pPr>
-      <w:bookmarkStart w:id="13" w:name="_Toc209104905"/>
+      <w:bookmarkStart w:id="13" w:name="_Toc210053281"/>
       <w:r>
         <w:rPr>
           <w:lang w:val="sr-Latn-RS"/>
@@ -1957,7 +2726,7 @@
           <w:lang w:val="sr-Latn-RS"/>
         </w:rPr>
       </w:pPr>
-      <w:bookmarkStart w:id="14" w:name="_Toc209104906"/>
+      <w:bookmarkStart w:id="14" w:name="_Toc210053282"/>
       <w:r>
         <w:rPr>
           <w:lang w:val="sr-Latn-RS"/>
@@ -2175,7 +2944,7 @@
           <w:lang w:val="sr-Latn-RS"/>
         </w:rPr>
       </w:pPr>
-      <w:bookmarkStart w:id="15" w:name="_Toc209104907"/>
+      <w:bookmarkStart w:id="15" w:name="_Toc210053283"/>
       <w:r>
         <w:rPr>
           <w:lang w:val="sr-Latn-RS"/>
@@ -2221,7 +2990,7 @@
                     </pic:cNvPicPr>
                   </pic:nvPicPr>
                   <pic:blipFill>
-                    <a:blip r:embed="rId11">
+                    <a:blip r:embed="rId12">
                       <a:extLst>
                         <a:ext uri="{28A0092B-C50C-407E-A947-70E740481C1C}">
                           <a14:useLocalDpi xmlns:a14="http://schemas.microsoft.com/office/drawing/2010/main" val="0"/>
@@ -2275,7 +3044,7 @@
           <w:lang w:val="sr-Latn-RS"/>
         </w:rPr>
       </w:pPr>
-      <w:bookmarkStart w:id="17" w:name="_Toc209104908"/>
+      <w:bookmarkStart w:id="17" w:name="_Toc210053284"/>
       <w:r>
         <w:rPr>
           <w:lang w:val="sr-Latn-RS"/>
@@ -2710,7 +3479,7 @@
         </w:rPr>
       </w:pPr>
       <w:bookmarkStart w:id="18" w:name="_Toc181905236"/>
-      <w:bookmarkStart w:id="19" w:name="_Toc209104909"/>
+      <w:bookmarkStart w:id="19" w:name="_Toc210053285"/>
       <w:r>
         <w:rPr>
           <w:lang w:val="sr-Latn-RS"/>
@@ -2937,7 +3706,7 @@
         </w:rPr>
       </w:pPr>
       <w:bookmarkStart w:id="20" w:name="_Toc181905237"/>
-      <w:bookmarkStart w:id="21" w:name="_Toc209104910"/>
+      <w:bookmarkStart w:id="21" w:name="_Toc210053286"/>
       <w:r>
         <w:rPr>
           <w:lang w:val="sr-Latn-RS"/>
@@ -3015,7 +3784,7 @@
           <w:lang w:val="sr-Latn-RS"/>
         </w:rPr>
       </w:pPr>
-      <w:bookmarkStart w:id="22" w:name="_Toc209104911"/>
+      <w:bookmarkStart w:id="22" w:name="_Toc210053287"/>
       <w:r>
         <w:rPr>
           <w:lang w:val="sr-Latn-RS"/>
@@ -3063,7 +3832,7 @@
           <w:lang w:val="sr-Latn-RS"/>
         </w:rPr>
       </w:pPr>
-      <w:bookmarkStart w:id="23" w:name="_Toc209104912"/>
+      <w:bookmarkStart w:id="23" w:name="_Toc210053288"/>
       <w:r>
         <w:rPr>
           <w:lang w:val="sr-Latn-RS"/>
@@ -3183,7 +3952,7 @@
           <w:lang w:val="sr-Latn-RS"/>
         </w:rPr>
       </w:pPr>
-      <w:bookmarkStart w:id="24" w:name="_Toc209104913"/>
+      <w:bookmarkStart w:id="24" w:name="_Toc210053289"/>
       <w:r>
         <w:rPr>
           <w:lang w:val="sr-Latn-RS"/>
@@ -3210,66 +3979,502 @@
           <w:rStyle w:val="Strong"/>
           <w:b w:val="0"/>
         </w:rPr>
-        <w:t>Metode verifikacije</w:t>
-      </w:r>
-      <w:r>
-        <w:rPr>
-          <w:b/>
-        </w:rPr>
-        <w:t>:</w:t>
-      </w:r>
-    </w:p>
-    <w:p>
+        <w:t xml:space="preserve">Metode </w:t>
+      </w:r>
+      <w:proofErr w:type="spellStart"/>
       <w:r>
         <w:rPr>
           <w:rStyle w:val="Strong"/>
           <w:b w:val="0"/>
         </w:rPr>
-        <w:t>Funkcionalno testiranje</w:t>
-      </w:r>
-      <w:r>
-        <w:t xml:space="preserve">: </w:t>
-      </w:r>
-    </w:p>
-    <w:p>
-      <w:r>
-        <w:t>Testiranje svih glavnih funkcionalnosti (pretraga filmova, rezervacija, kupovina, pregled obaveštenja) radi osiguravanja ispravnog ponašanja u različitim scenarijima.</w:t>
-      </w:r>
-    </w:p>
-    <w:p/>
-    <w:p>
+        <w:t>verifikacije</w:t>
+      </w:r>
+      <w:proofErr w:type="spellEnd"/>
+      <w:r>
+        <w:rPr>
+          <w:b/>
+        </w:rPr>
+        <w:t>:</w:t>
+      </w:r>
+    </w:p>
+    <w:p>
+      <w:proofErr w:type="spellStart"/>
       <w:r>
         <w:rPr>
           <w:rStyle w:val="Strong"/>
           <w:b w:val="0"/>
         </w:rPr>
-        <w:t>Testiranje korisničkih tokova</w:t>
-      </w:r>
-      <w:r>
-        <w:t xml:space="preserve">: </w:t>
-      </w:r>
-    </w:p>
-    <w:p>
-      <w:r>
-        <w:t>Provera funkcionalnosti iz perspektive korisnika i radi osiguravanja konzistentnosti aplikacije.</w:t>
-      </w:r>
-    </w:p>
-    <w:p/>
-    <w:p>
+        <w:t>Funkcionalno</w:t>
+      </w:r>
+      <w:proofErr w:type="spellEnd"/>
       <w:r>
         <w:rPr>
           <w:rStyle w:val="Strong"/>
           <w:b w:val="0"/>
         </w:rPr>
-        <w:t>Testiranje grešaka i rukovanja greškama</w:t>
-      </w:r>
+        <w:t xml:space="preserve"> </w:t>
+      </w:r>
+      <w:proofErr w:type="spellStart"/>
+      <w:r>
+        <w:rPr>
+          <w:rStyle w:val="Strong"/>
+          <w:b w:val="0"/>
+        </w:rPr>
+        <w:t>testiranje</w:t>
+      </w:r>
+      <w:proofErr w:type="spellEnd"/>
       <w:r>
         <w:t xml:space="preserve">: </w:t>
       </w:r>
     </w:p>
     <w:p>
-      <w:r>
-        <w:t>Provera odgovora aplikacije na greške (nevažeći unos, nedostupnost spoljnih interfejsa) kako bi se obezbedio stabilan rad u neočekivanim situacijama.</w:t>
+      <w:proofErr w:type="spellStart"/>
+      <w:r>
+        <w:t>Testiranje</w:t>
+      </w:r>
+      <w:proofErr w:type="spellEnd"/>
+      <w:r>
+        <w:t xml:space="preserve"> </w:t>
+      </w:r>
+      <w:proofErr w:type="spellStart"/>
+      <w:r>
+        <w:t>svih</w:t>
+      </w:r>
+      <w:proofErr w:type="spellEnd"/>
+      <w:r>
+        <w:t xml:space="preserve"> </w:t>
+      </w:r>
+      <w:proofErr w:type="spellStart"/>
+      <w:r>
+        <w:t>glavnih</w:t>
+      </w:r>
+      <w:proofErr w:type="spellEnd"/>
+      <w:r>
+        <w:t xml:space="preserve"> </w:t>
+      </w:r>
+      <w:proofErr w:type="spellStart"/>
+      <w:r>
+        <w:t>funkcionalnosti</w:t>
+      </w:r>
+      <w:proofErr w:type="spellEnd"/>
+      <w:r>
+        <w:t xml:space="preserve"> (</w:t>
+      </w:r>
+      <w:proofErr w:type="spellStart"/>
+      <w:r>
+        <w:t>pretraga</w:t>
+      </w:r>
+      <w:proofErr w:type="spellEnd"/>
+      <w:r>
+        <w:t xml:space="preserve"> </w:t>
+      </w:r>
+      <w:proofErr w:type="spellStart"/>
+      <w:r>
+        <w:t>filmova</w:t>
+      </w:r>
+      <w:proofErr w:type="spellEnd"/>
+      <w:r>
+        <w:t xml:space="preserve">, </w:t>
+      </w:r>
+      <w:proofErr w:type="spellStart"/>
+      <w:r>
+        <w:t>rezervacija</w:t>
+      </w:r>
+      <w:proofErr w:type="spellEnd"/>
+      <w:r>
+        <w:t xml:space="preserve">, </w:t>
+      </w:r>
+      <w:proofErr w:type="spellStart"/>
+      <w:r>
+        <w:t>kupovina</w:t>
+      </w:r>
+      <w:proofErr w:type="spellEnd"/>
+      <w:r>
+        <w:t xml:space="preserve">, </w:t>
+      </w:r>
+      <w:proofErr w:type="spellStart"/>
+      <w:r>
+        <w:t>pregled</w:t>
+      </w:r>
+      <w:proofErr w:type="spellEnd"/>
+      <w:r>
+        <w:t xml:space="preserve"> </w:t>
+      </w:r>
+      <w:proofErr w:type="spellStart"/>
+      <w:r>
+        <w:t>obaveštenja</w:t>
+      </w:r>
+      <w:proofErr w:type="spellEnd"/>
+      <w:r>
+        <w:t xml:space="preserve">) </w:t>
+      </w:r>
+      <w:proofErr w:type="spellStart"/>
+      <w:r>
+        <w:t>radi</w:t>
+      </w:r>
+      <w:proofErr w:type="spellEnd"/>
+      <w:r>
+        <w:t xml:space="preserve"> </w:t>
+      </w:r>
+      <w:proofErr w:type="spellStart"/>
+      <w:r>
+        <w:t>osiguravanja</w:t>
+      </w:r>
+      <w:proofErr w:type="spellEnd"/>
+      <w:r>
+        <w:t xml:space="preserve"> </w:t>
+      </w:r>
+      <w:proofErr w:type="spellStart"/>
+      <w:r>
+        <w:t>ispravnog</w:t>
+      </w:r>
+      <w:proofErr w:type="spellEnd"/>
+      <w:r>
+        <w:t xml:space="preserve"> </w:t>
+      </w:r>
+      <w:proofErr w:type="spellStart"/>
+      <w:r>
+        <w:t>ponašanja</w:t>
+      </w:r>
+      <w:proofErr w:type="spellEnd"/>
+      <w:r>
+        <w:t xml:space="preserve"> u </w:t>
+      </w:r>
+      <w:proofErr w:type="spellStart"/>
+      <w:r>
+        <w:t>različitim</w:t>
+      </w:r>
+      <w:proofErr w:type="spellEnd"/>
+      <w:r>
+        <w:t xml:space="preserve"> </w:t>
+      </w:r>
+      <w:proofErr w:type="spellStart"/>
+      <w:r>
+        <w:t>scenarijima</w:t>
+      </w:r>
+      <w:proofErr w:type="spellEnd"/>
+      <w:r>
+        <w:t>.</w:t>
+      </w:r>
+    </w:p>
+    <w:p/>
+    <w:p>
+      <w:proofErr w:type="spellStart"/>
+      <w:r>
+        <w:rPr>
+          <w:rStyle w:val="Strong"/>
+          <w:b w:val="0"/>
+        </w:rPr>
+        <w:t>Testiranje</w:t>
+      </w:r>
+      <w:proofErr w:type="spellEnd"/>
+      <w:r>
+        <w:rPr>
+          <w:rStyle w:val="Strong"/>
+          <w:b w:val="0"/>
+        </w:rPr>
+        <w:t xml:space="preserve"> </w:t>
+      </w:r>
+      <w:proofErr w:type="spellStart"/>
+      <w:r>
+        <w:rPr>
+          <w:rStyle w:val="Strong"/>
+          <w:b w:val="0"/>
+        </w:rPr>
+        <w:t>korisničkih</w:t>
+      </w:r>
+      <w:proofErr w:type="spellEnd"/>
+      <w:r>
+        <w:rPr>
+          <w:rStyle w:val="Strong"/>
+          <w:b w:val="0"/>
+        </w:rPr>
+        <w:t xml:space="preserve"> </w:t>
+      </w:r>
+      <w:proofErr w:type="spellStart"/>
+      <w:r>
+        <w:rPr>
+          <w:rStyle w:val="Strong"/>
+          <w:b w:val="0"/>
+        </w:rPr>
+        <w:t>tokova</w:t>
+      </w:r>
+      <w:proofErr w:type="spellEnd"/>
+      <w:r>
+        <w:t xml:space="preserve">: </w:t>
+      </w:r>
+    </w:p>
+    <w:p>
+      <w:r>
+        <w:t xml:space="preserve">Provera </w:t>
+      </w:r>
+      <w:proofErr w:type="spellStart"/>
+      <w:r>
+        <w:t>funkcionalnosti</w:t>
+      </w:r>
+      <w:proofErr w:type="spellEnd"/>
+      <w:r>
+        <w:t xml:space="preserve"> </w:t>
+      </w:r>
+      <w:proofErr w:type="spellStart"/>
+      <w:r>
+        <w:t>iz</w:t>
+      </w:r>
+      <w:proofErr w:type="spellEnd"/>
+      <w:r>
+        <w:t xml:space="preserve"> </w:t>
+      </w:r>
+      <w:proofErr w:type="spellStart"/>
+      <w:r>
+        <w:t>perspektive</w:t>
+      </w:r>
+      <w:proofErr w:type="spellEnd"/>
+      <w:r>
+        <w:t xml:space="preserve"> </w:t>
+      </w:r>
+      <w:proofErr w:type="spellStart"/>
+      <w:r>
+        <w:t>korisnika</w:t>
+      </w:r>
+      <w:proofErr w:type="spellEnd"/>
+      <w:r>
+        <w:t xml:space="preserve"> </w:t>
+      </w:r>
+      <w:proofErr w:type="spellStart"/>
+      <w:r>
+        <w:t>i</w:t>
+      </w:r>
+      <w:proofErr w:type="spellEnd"/>
+      <w:r>
+        <w:t xml:space="preserve"> </w:t>
+      </w:r>
+      <w:proofErr w:type="spellStart"/>
+      <w:r>
+        <w:t>radi</w:t>
+      </w:r>
+      <w:proofErr w:type="spellEnd"/>
+      <w:r>
+        <w:t xml:space="preserve"> </w:t>
+      </w:r>
+      <w:proofErr w:type="spellStart"/>
+      <w:r>
+        <w:t>osiguravanja</w:t>
+      </w:r>
+      <w:proofErr w:type="spellEnd"/>
+      <w:r>
+        <w:t xml:space="preserve"> </w:t>
+      </w:r>
+      <w:proofErr w:type="spellStart"/>
+      <w:r>
+        <w:t>konzistentnosti</w:t>
+      </w:r>
+      <w:proofErr w:type="spellEnd"/>
+      <w:r>
+        <w:t xml:space="preserve"> </w:t>
+      </w:r>
+      <w:proofErr w:type="spellStart"/>
+      <w:r>
+        <w:t>aplikacije</w:t>
+      </w:r>
+      <w:proofErr w:type="spellEnd"/>
+      <w:r>
+        <w:t>.</w:t>
+      </w:r>
+    </w:p>
+    <w:p/>
+    <w:p>
+      <w:proofErr w:type="spellStart"/>
+      <w:r>
+        <w:rPr>
+          <w:rStyle w:val="Strong"/>
+          <w:b w:val="0"/>
+        </w:rPr>
+        <w:t>Testiranje</w:t>
+      </w:r>
+      <w:proofErr w:type="spellEnd"/>
+      <w:r>
+        <w:rPr>
+          <w:rStyle w:val="Strong"/>
+          <w:b w:val="0"/>
+        </w:rPr>
+        <w:t xml:space="preserve"> </w:t>
+      </w:r>
+      <w:proofErr w:type="spellStart"/>
+      <w:r>
+        <w:rPr>
+          <w:rStyle w:val="Strong"/>
+          <w:b w:val="0"/>
+        </w:rPr>
+        <w:t>grešaka</w:t>
+      </w:r>
+      <w:proofErr w:type="spellEnd"/>
+      <w:r>
+        <w:rPr>
+          <w:rStyle w:val="Strong"/>
+          <w:b w:val="0"/>
+        </w:rPr>
+        <w:t xml:space="preserve"> </w:t>
+      </w:r>
+      <w:proofErr w:type="spellStart"/>
+      <w:r>
+        <w:rPr>
+          <w:rStyle w:val="Strong"/>
+          <w:b w:val="0"/>
+        </w:rPr>
+        <w:t>i</w:t>
+      </w:r>
+      <w:proofErr w:type="spellEnd"/>
+      <w:r>
+        <w:rPr>
+          <w:rStyle w:val="Strong"/>
+          <w:b w:val="0"/>
+        </w:rPr>
+        <w:t xml:space="preserve"> </w:t>
+      </w:r>
+      <w:proofErr w:type="spellStart"/>
+      <w:r>
+        <w:rPr>
+          <w:rStyle w:val="Strong"/>
+          <w:b w:val="0"/>
+        </w:rPr>
+        <w:t>rukovanja</w:t>
+      </w:r>
+      <w:proofErr w:type="spellEnd"/>
+      <w:r>
+        <w:rPr>
+          <w:rStyle w:val="Strong"/>
+          <w:b w:val="0"/>
+        </w:rPr>
+        <w:t xml:space="preserve"> </w:t>
+      </w:r>
+      <w:proofErr w:type="spellStart"/>
+      <w:r>
+        <w:rPr>
+          <w:rStyle w:val="Strong"/>
+          <w:b w:val="0"/>
+        </w:rPr>
+        <w:t>greškama</w:t>
+      </w:r>
+      <w:proofErr w:type="spellEnd"/>
+      <w:r>
+        <w:t xml:space="preserve">: </w:t>
+      </w:r>
+    </w:p>
+    <w:p>
+      <w:r>
+        <w:t xml:space="preserve">Provera </w:t>
+      </w:r>
+      <w:proofErr w:type="spellStart"/>
+      <w:r>
+        <w:t>odgovora</w:t>
+      </w:r>
+      <w:proofErr w:type="spellEnd"/>
+      <w:r>
+        <w:t xml:space="preserve"> </w:t>
+      </w:r>
+      <w:proofErr w:type="spellStart"/>
+      <w:r>
+        <w:t>aplikacije</w:t>
+      </w:r>
+      <w:proofErr w:type="spellEnd"/>
+      <w:r>
+        <w:t xml:space="preserve"> </w:t>
+      </w:r>
+      <w:proofErr w:type="spellStart"/>
+      <w:r>
+        <w:t>na</w:t>
+      </w:r>
+      <w:proofErr w:type="spellEnd"/>
+      <w:r>
+        <w:t xml:space="preserve"> </w:t>
+      </w:r>
+      <w:proofErr w:type="spellStart"/>
+      <w:r>
+        <w:t>greške</w:t>
+      </w:r>
+      <w:proofErr w:type="spellEnd"/>
+      <w:r>
+        <w:t xml:space="preserve"> (</w:t>
+      </w:r>
+      <w:proofErr w:type="spellStart"/>
+      <w:r>
+        <w:t>nevažeći</w:t>
+      </w:r>
+      <w:proofErr w:type="spellEnd"/>
+      <w:r>
+        <w:t xml:space="preserve"> </w:t>
+      </w:r>
+      <w:proofErr w:type="spellStart"/>
+      <w:r>
+        <w:t>unos</w:t>
+      </w:r>
+      <w:proofErr w:type="spellEnd"/>
+      <w:r>
+        <w:t xml:space="preserve">, </w:t>
+      </w:r>
+      <w:proofErr w:type="spellStart"/>
+      <w:r>
+        <w:t>nedostupnost</w:t>
+      </w:r>
+      <w:proofErr w:type="spellEnd"/>
+      <w:r>
+        <w:t xml:space="preserve"> </w:t>
+      </w:r>
+      <w:proofErr w:type="spellStart"/>
+      <w:r>
+        <w:t>spoljnih</w:t>
+      </w:r>
+      <w:proofErr w:type="spellEnd"/>
+      <w:r>
+        <w:t xml:space="preserve"> </w:t>
+      </w:r>
+      <w:proofErr w:type="spellStart"/>
+      <w:r>
+        <w:t>interfejsa</w:t>
+      </w:r>
+      <w:proofErr w:type="spellEnd"/>
+      <w:r>
+        <w:t xml:space="preserve">) </w:t>
+      </w:r>
+      <w:proofErr w:type="spellStart"/>
+      <w:r>
+        <w:t>kako</w:t>
+      </w:r>
+      <w:proofErr w:type="spellEnd"/>
+      <w:r>
+        <w:t xml:space="preserve"> bi se </w:t>
+      </w:r>
+      <w:proofErr w:type="spellStart"/>
+      <w:r>
+        <w:t>obezbedio</w:t>
+      </w:r>
+      <w:proofErr w:type="spellEnd"/>
+      <w:r>
+        <w:t xml:space="preserve"> </w:t>
+      </w:r>
+      <w:proofErr w:type="spellStart"/>
+      <w:r>
+        <w:t>stabilan</w:t>
+      </w:r>
+      <w:proofErr w:type="spellEnd"/>
+      <w:r>
+        <w:t xml:space="preserve"> rad u </w:t>
+      </w:r>
+      <w:proofErr w:type="spellStart"/>
+      <w:r>
+        <w:t>neočekivanim</w:t>
+      </w:r>
+      <w:proofErr w:type="spellEnd"/>
+      <w:r>
+        <w:t xml:space="preserve"> </w:t>
+      </w:r>
+      <w:proofErr w:type="spellStart"/>
+      <w:r>
+        <w:t>situacijama</w:t>
+      </w:r>
+      <w:proofErr w:type="spellEnd"/>
+      <w:r>
+        <w:t>.</w:t>
       </w:r>
     </w:p>
     <w:p>
@@ -3285,23 +4490,67 @@
           <w:numId w:val="1"/>
         </w:numPr>
       </w:pPr>
-      <w:bookmarkStart w:id="25" w:name="_Toc209104914"/>
+      <w:bookmarkStart w:id="25" w:name="_Toc210053290"/>
+      <w:proofErr w:type="spellStart"/>
       <w:r>
         <w:lastRenderedPageBreak/>
-        <w:t>Pogodnosti za upotrebu</w:t>
+        <w:t>Pogodnosti</w:t>
+      </w:r>
+      <w:proofErr w:type="spellEnd"/>
+      <w:r>
+        <w:t xml:space="preserve"> za </w:t>
+      </w:r>
+      <w:proofErr w:type="spellStart"/>
+      <w:r>
+        <w:t>upotrebu</w:t>
       </w:r>
       <w:bookmarkEnd w:id="25"/>
+      <w:proofErr w:type="spellEnd"/>
     </w:p>
     <w:p/>
     <w:p>
-      <w:r>
-        <w:t>Testovi treba da budu sledeci</w:t>
-      </w:r>
-      <w:r>
-        <w:t xml:space="preserve"> </w:t>
-      </w:r>
-      <w:r>
-        <w:t>(po tackama):</w:t>
+      <w:proofErr w:type="spellStart"/>
+      <w:r>
+        <w:t>Testovi</w:t>
+      </w:r>
+      <w:proofErr w:type="spellEnd"/>
+      <w:r>
+        <w:t xml:space="preserve"> </w:t>
+      </w:r>
+      <w:proofErr w:type="spellStart"/>
+      <w:r>
+        <w:t>treba</w:t>
+      </w:r>
+      <w:proofErr w:type="spellEnd"/>
+      <w:r>
+        <w:t xml:space="preserve"> da </w:t>
+      </w:r>
+      <w:proofErr w:type="spellStart"/>
+      <w:r>
+        <w:t>budu</w:t>
+      </w:r>
+      <w:proofErr w:type="spellEnd"/>
+      <w:r>
+        <w:t xml:space="preserve"> </w:t>
+      </w:r>
+      <w:proofErr w:type="spellStart"/>
+      <w:r>
+        <w:t>sledeci</w:t>
+      </w:r>
+      <w:proofErr w:type="spellEnd"/>
+      <w:r>
+        <w:t xml:space="preserve"> </w:t>
+      </w:r>
+      <w:r>
+        <w:t xml:space="preserve">(po </w:t>
+      </w:r>
+      <w:proofErr w:type="spellStart"/>
+      <w:r>
+        <w:t>tackama</w:t>
+      </w:r>
+      <w:proofErr w:type="spellEnd"/>
+      <w:r>
+        <w:t>):</w:t>
       </w:r>
     </w:p>
     <w:p/>
@@ -3318,22 +4567,251 @@
         <w:t xml:space="preserve"> </w:t>
       </w:r>
       <w:r>
-        <w:t xml:space="preserve"> Testiranje procesa rezervacije I kupovine karata </w:t>
-      </w:r>
-    </w:p>
-    <w:p>
-      <w:r>
-        <w:t>2. UI testiranje za potvrdu tacnosti prikazanih zauzetih i slobodnih mesta</w:t>
-      </w:r>
-    </w:p>
-    <w:p>
-      <w:r>
-        <w:t xml:space="preserve">3. Testiranje sistema obavestenja  </w:t>
-      </w:r>
-    </w:p>
-    <w:p>
-      <w:r>
-        <w:t>4. Testiranje dostupnosti aplikacije u razlicitim vremenskim intervalima kao I testiranje performansi pri velikom broju korisnika.</w:t>
+        <w:t xml:space="preserve"> </w:t>
+      </w:r>
+      <w:proofErr w:type="spellStart"/>
+      <w:r>
+        <w:t>Testiranje</w:t>
+      </w:r>
+      <w:proofErr w:type="spellEnd"/>
+      <w:r>
+        <w:t xml:space="preserve"> </w:t>
+      </w:r>
+      <w:proofErr w:type="spellStart"/>
+      <w:r>
+        <w:t>procesa</w:t>
+      </w:r>
+      <w:proofErr w:type="spellEnd"/>
+      <w:r>
+        <w:t xml:space="preserve"> </w:t>
+      </w:r>
+      <w:proofErr w:type="spellStart"/>
+      <w:r>
+        <w:t>rezervacije</w:t>
+      </w:r>
+      <w:proofErr w:type="spellEnd"/>
+      <w:r>
+        <w:t xml:space="preserve"> I </w:t>
+      </w:r>
+      <w:proofErr w:type="spellStart"/>
+      <w:r>
+        <w:t>kupovine</w:t>
+      </w:r>
+      <w:proofErr w:type="spellEnd"/>
+      <w:r>
+        <w:t xml:space="preserve"> </w:t>
+      </w:r>
+      <w:proofErr w:type="spellStart"/>
+      <w:r>
+        <w:t>karata</w:t>
+      </w:r>
+      <w:proofErr w:type="spellEnd"/>
+      <w:r>
+        <w:t xml:space="preserve"> </w:t>
+      </w:r>
+    </w:p>
+    <w:p>
+      <w:r>
+        <w:t xml:space="preserve">2. UI </w:t>
+      </w:r>
+      <w:proofErr w:type="spellStart"/>
+      <w:r>
+        <w:t>testiranje</w:t>
+      </w:r>
+      <w:proofErr w:type="spellEnd"/>
+      <w:r>
+        <w:t xml:space="preserve"> za </w:t>
+      </w:r>
+      <w:proofErr w:type="spellStart"/>
+      <w:r>
+        <w:t>potvrdu</w:t>
+      </w:r>
+      <w:proofErr w:type="spellEnd"/>
+      <w:r>
+        <w:t xml:space="preserve"> </w:t>
+      </w:r>
+      <w:proofErr w:type="spellStart"/>
+      <w:r>
+        <w:t>tacnosti</w:t>
+      </w:r>
+      <w:proofErr w:type="spellEnd"/>
+      <w:r>
+        <w:t xml:space="preserve"> </w:t>
+      </w:r>
+      <w:proofErr w:type="spellStart"/>
+      <w:r>
+        <w:t>prikazanih</w:t>
+      </w:r>
+      <w:proofErr w:type="spellEnd"/>
+      <w:r>
+        <w:t xml:space="preserve"> </w:t>
+      </w:r>
+      <w:proofErr w:type="spellStart"/>
+      <w:r>
+        <w:t>zauzetih</w:t>
+      </w:r>
+      <w:proofErr w:type="spellEnd"/>
+      <w:r>
+        <w:t xml:space="preserve"> </w:t>
+      </w:r>
+      <w:proofErr w:type="spellStart"/>
+      <w:r>
+        <w:t>i</w:t>
+      </w:r>
+      <w:proofErr w:type="spellEnd"/>
+      <w:r>
+        <w:t xml:space="preserve"> </w:t>
+      </w:r>
+      <w:proofErr w:type="spellStart"/>
+      <w:r>
+        <w:t>slobodnih</w:t>
+      </w:r>
+      <w:proofErr w:type="spellEnd"/>
+      <w:r>
+        <w:t xml:space="preserve"> </w:t>
+      </w:r>
+      <w:proofErr w:type="spellStart"/>
+      <w:r>
+        <w:t>mesta</w:t>
+      </w:r>
+      <w:proofErr w:type="spellEnd"/>
+    </w:p>
+    <w:p>
+      <w:r>
+        <w:t xml:space="preserve">3. </w:t>
+      </w:r>
+      <w:proofErr w:type="spellStart"/>
+      <w:r>
+        <w:t>Testiranje</w:t>
+      </w:r>
+      <w:proofErr w:type="spellEnd"/>
+      <w:r>
+        <w:t xml:space="preserve"> </w:t>
+      </w:r>
+      <w:proofErr w:type="spellStart"/>
+      <w:r>
+        <w:t>sistema</w:t>
+      </w:r>
+      <w:proofErr w:type="spellEnd"/>
+      <w:r>
+        <w:t xml:space="preserve"> </w:t>
+      </w:r>
+      <w:proofErr w:type="spellStart"/>
+      <w:r>
+        <w:t>obavestenja</w:t>
+      </w:r>
+      <w:proofErr w:type="spellEnd"/>
+      <w:r>
+        <w:t xml:space="preserve">  </w:t>
+      </w:r>
+    </w:p>
+    <w:p>
+      <w:r>
+        <w:t xml:space="preserve">4. </w:t>
+      </w:r>
+      <w:proofErr w:type="spellStart"/>
+      <w:r>
+        <w:t>Testiranje</w:t>
+      </w:r>
+      <w:proofErr w:type="spellEnd"/>
+      <w:r>
+        <w:t xml:space="preserve"> </w:t>
+      </w:r>
+      <w:proofErr w:type="spellStart"/>
+      <w:r>
+        <w:t>dostupnosti</w:t>
+      </w:r>
+      <w:proofErr w:type="spellEnd"/>
+      <w:r>
+        <w:t xml:space="preserve"> </w:t>
+      </w:r>
+      <w:proofErr w:type="spellStart"/>
+      <w:r>
+        <w:t>aplikacije</w:t>
+      </w:r>
+      <w:proofErr w:type="spellEnd"/>
+      <w:r>
+        <w:t xml:space="preserve"> u </w:t>
+      </w:r>
+      <w:proofErr w:type="spellStart"/>
+      <w:r>
+        <w:t>razlicitim</w:t>
+      </w:r>
+      <w:proofErr w:type="spellEnd"/>
+      <w:r>
+        <w:t xml:space="preserve"> </w:t>
+      </w:r>
+      <w:proofErr w:type="spellStart"/>
+      <w:r>
+        <w:t>vremenskim</w:t>
+      </w:r>
+      <w:proofErr w:type="spellEnd"/>
+      <w:r>
+        <w:t xml:space="preserve"> </w:t>
+      </w:r>
+      <w:proofErr w:type="spellStart"/>
+      <w:r>
+        <w:t>intervalima</w:t>
+      </w:r>
+      <w:proofErr w:type="spellEnd"/>
+      <w:r>
+        <w:t xml:space="preserve"> </w:t>
+      </w:r>
+      <w:proofErr w:type="spellStart"/>
+      <w:r>
+        <w:t>kao</w:t>
+      </w:r>
+      <w:proofErr w:type="spellEnd"/>
+      <w:r>
+        <w:t xml:space="preserve"> I </w:t>
+      </w:r>
+      <w:proofErr w:type="spellStart"/>
+      <w:r>
+        <w:t>testiranje</w:t>
+      </w:r>
+      <w:proofErr w:type="spellEnd"/>
+      <w:r>
+        <w:t xml:space="preserve"> </w:t>
+      </w:r>
+      <w:proofErr w:type="spellStart"/>
+      <w:r>
+        <w:t>performansi</w:t>
+      </w:r>
+      <w:proofErr w:type="spellEnd"/>
+      <w:r>
+        <w:t xml:space="preserve"> </w:t>
+      </w:r>
+      <w:proofErr w:type="spellStart"/>
+      <w:r>
+        <w:t>pri</w:t>
+      </w:r>
+      <w:proofErr w:type="spellEnd"/>
+      <w:r>
+        <w:t xml:space="preserve"> </w:t>
+      </w:r>
+      <w:proofErr w:type="spellStart"/>
+      <w:r>
+        <w:t>velikom</w:t>
+      </w:r>
+      <w:proofErr w:type="spellEnd"/>
+      <w:r>
+        <w:t xml:space="preserve"> </w:t>
+      </w:r>
+      <w:proofErr w:type="spellStart"/>
+      <w:r>
+        <w:t>broju</w:t>
+      </w:r>
+      <w:proofErr w:type="spellEnd"/>
+      <w:r>
+        <w:t xml:space="preserve"> </w:t>
+      </w:r>
+      <w:proofErr w:type="spellStart"/>
+      <w:r>
+        <w:t>korisnika</w:t>
+      </w:r>
+      <w:proofErr w:type="spellEnd"/>
+      <w:r>
+        <w:t>.</w:t>
       </w:r>
     </w:p>
     <w:p>
@@ -3363,18 +4841,40 @@
       </w:r>
     </w:p>
     <w:p>
-      <w:r>
+      <w:pPr>
+        <w:rPr>
+          <w:lang w:val="de-DE"/>
+        </w:rPr>
+      </w:pPr>
+      <w:r>
+        <w:rPr>
+          <w:lang w:val="de-DE"/>
+        </w:rPr>
         <w:t>7</w:t>
       </w:r>
       <w:r>
+        <w:rPr>
+          <w:lang w:val="de-DE"/>
+        </w:rPr>
         <w:t>. Verifikacija I provera tacnosti informacija o korisnickim aktivnostima.</w:t>
       </w:r>
     </w:p>
     <w:p>
-      <w:r>
+      <w:pPr>
+        <w:rPr>
+          <w:lang w:val="de-DE"/>
+        </w:rPr>
+      </w:pPr>
+      <w:r>
+        <w:rPr>
+          <w:lang w:val="de-DE"/>
+        </w:rPr>
         <w:t>8</w:t>
       </w:r>
       <w:r>
+        <w:rPr>
+          <w:lang w:val="de-DE"/>
+        </w:rPr>
         <w:t>. UX testiranje sa korisnicima o njihom iskustvu  sa informacijama koje su dostupne za filmove.</w:t>
       </w:r>
     </w:p>
@@ -3396,7 +4896,7 @@
           <w:lang w:val="sr-Latn-RS"/>
         </w:rPr>
       </w:pPr>
-      <w:bookmarkStart w:id="26" w:name="_Toc209104915"/>
+      <w:bookmarkStart w:id="26" w:name="_Toc210053291"/>
       <w:r>
         <w:rPr>
           <w:lang w:val="sr-Latn-RS"/>
@@ -3443,7 +4943,7 @@
           <w:lang w:val="sr-Latn-RS"/>
         </w:rPr>
       </w:pPr>
-      <w:bookmarkStart w:id="27" w:name="_Toc209104916"/>
+      <w:bookmarkStart w:id="27" w:name="_Toc210053292"/>
       <w:r>
         <w:rPr>
           <w:lang w:val="sr-Latn-RS"/>
@@ -3492,7 +4992,7 @@
           <w:lang w:val="sr-Latn-RS"/>
         </w:rPr>
       </w:pPr>
-      <w:bookmarkStart w:id="28" w:name="_Toc209104917"/>
+      <w:bookmarkStart w:id="28" w:name="_Toc210053293"/>
       <w:r>
         <w:rPr>
           <w:lang w:val="sr-Latn-RS"/>
@@ -3706,7 +5206,7 @@
           <w:lang w:val="sr-Cyrl-RS"/>
         </w:rPr>
       </w:pPr>
-      <w:bookmarkStart w:id="29" w:name="_Toc209104918"/>
+      <w:bookmarkStart w:id="29" w:name="_Toc210053294"/>
       <w:r>
         <w:rPr>
           <w:lang w:val="sr-Latn-RS"/>
@@ -3741,7 +5241,7 @@
           <w:lang w:val="sr-Latn-RS"/>
         </w:rPr>
       </w:pPr>
-      <w:bookmarkStart w:id="30" w:name="_Toc209104919"/>
+      <w:bookmarkStart w:id="30" w:name="_Toc210053295"/>
       <w:r>
         <w:rPr>
           <w:lang w:val="sr-Latn-RS"/>
@@ -3803,7 +5303,7 @@
           <w:r>
             <w:fldChar w:fldCharType="separate"/>
           </w:r>
-          <w:hyperlink w:anchor="_Toc209104892" w:history="1">
+          <w:hyperlink w:anchor="_Toc210053268" w:history="1">
             <w:r>
               <w:rPr>
                 <w:rStyle w:val="Hyperlink"/>
@@ -3848,7 +5348,7 @@
                 <w:noProof/>
                 <w:webHidden/>
               </w:rPr>
-              <w:instrText xml:space="preserve"> PAGEREF _Toc209104892 \h </w:instrText>
+              <w:instrText xml:space="preserve"> PAGEREF _Toc210053268 \h </w:instrText>
             </w:r>
             <w:r>
               <w:rPr>
@@ -3893,7 +5393,7 @@
               <w:szCs w:val="24"/>
             </w:rPr>
           </w:pPr>
-          <w:hyperlink w:anchor="_Toc209104893" w:history="1">
+          <w:hyperlink w:anchor="_Toc210053269" w:history="1">
             <w:r>
               <w:rPr>
                 <w:rStyle w:val="Hyperlink"/>
@@ -3938,7 +5438,7 @@
                 <w:noProof/>
                 <w:webHidden/>
               </w:rPr>
-              <w:instrText xml:space="preserve"> PAGEREF _Toc209104893 \h </w:instrText>
+              <w:instrText xml:space="preserve"> PAGEREF _Toc210053269 \h </w:instrText>
             </w:r>
             <w:r>
               <w:rPr>
@@ -3983,7 +5483,7 @@
               <w:szCs w:val="24"/>
             </w:rPr>
           </w:pPr>
-          <w:hyperlink w:anchor="_Toc209104894" w:history="1">
+          <w:hyperlink w:anchor="_Toc210053270" w:history="1">
             <w:r>
               <w:rPr>
                 <w:rStyle w:val="Hyperlink"/>
@@ -4028,7 +5528,7 @@
                 <w:noProof/>
                 <w:webHidden/>
               </w:rPr>
-              <w:instrText xml:space="preserve"> PAGEREF _Toc209104894 \h </w:instrText>
+              <w:instrText xml:space="preserve"> PAGEREF _Toc210053270 \h </w:instrText>
             </w:r>
             <w:r>
               <w:rPr>
@@ -4073,7 +5573,7 @@
               <w:szCs w:val="24"/>
             </w:rPr>
           </w:pPr>
-          <w:hyperlink w:anchor="_Toc209104895" w:history="1">
+          <w:hyperlink w:anchor="_Toc210053271" w:history="1">
             <w:r>
               <w:rPr>
                 <w:rStyle w:val="Hyperlink"/>
@@ -4118,7 +5618,7 @@
                 <w:noProof/>
                 <w:webHidden/>
               </w:rPr>
-              <w:instrText xml:space="preserve"> PAGEREF _Toc209104895 \h </w:instrText>
+              <w:instrText xml:space="preserve"> PAGEREF _Toc210053271 \h </w:instrText>
             </w:r>
             <w:r>
               <w:rPr>
@@ -4163,7 +5663,7 @@
               <w:szCs w:val="24"/>
             </w:rPr>
           </w:pPr>
-          <w:hyperlink w:anchor="_Toc209104896" w:history="1">
+          <w:hyperlink w:anchor="_Toc210053272" w:history="1">
             <w:r>
               <w:rPr>
                 <w:rStyle w:val="Hyperlink"/>
@@ -4208,7 +5708,7 @@
                 <w:noProof/>
                 <w:webHidden/>
               </w:rPr>
-              <w:instrText xml:space="preserve"> PAGEREF _Toc209104896 \h </w:instrText>
+              <w:instrText xml:space="preserve"> PAGEREF _Toc210053272 \h </w:instrText>
             </w:r>
             <w:r>
               <w:rPr>
@@ -4253,7 +5753,7 @@
               <w:szCs w:val="24"/>
             </w:rPr>
           </w:pPr>
-          <w:hyperlink w:anchor="_Toc209104897" w:history="1">
+          <w:hyperlink w:anchor="_Toc210053273" w:history="1">
             <w:r>
               <w:rPr>
                 <w:rStyle w:val="Hyperlink"/>
@@ -4298,7 +5798,7 @@
                 <w:noProof/>
                 <w:webHidden/>
               </w:rPr>
-              <w:instrText xml:space="preserve"> PAGEREF _Toc209104897 \h </w:instrText>
+              <w:instrText xml:space="preserve"> PAGEREF _Toc210053273 \h </w:instrText>
             </w:r>
             <w:r>
               <w:rPr>
@@ -4343,7 +5843,7 @@
               <w:szCs w:val="24"/>
             </w:rPr>
           </w:pPr>
-          <w:hyperlink w:anchor="_Toc209104898" w:history="1">
+          <w:hyperlink w:anchor="_Toc210053274" w:history="1">
             <w:r>
               <w:rPr>
                 <w:rStyle w:val="Hyperlink"/>
@@ -4388,7 +5888,7 @@
                 <w:noProof/>
                 <w:webHidden/>
               </w:rPr>
-              <w:instrText xml:space="preserve"> PAGEREF _Toc209104898 \h </w:instrText>
+              <w:instrText xml:space="preserve"> PAGEREF _Toc210053274 \h </w:instrText>
             </w:r>
             <w:r>
               <w:rPr>
@@ -4433,7 +5933,7 @@
               <w:szCs w:val="24"/>
             </w:rPr>
           </w:pPr>
-          <w:hyperlink w:anchor="_Toc209104899" w:history="1">
+          <w:hyperlink w:anchor="_Toc210053275" w:history="1">
             <w:r>
               <w:rPr>
                 <w:rStyle w:val="Hyperlink"/>
@@ -4478,7 +5978,7 @@
                 <w:noProof/>
                 <w:webHidden/>
               </w:rPr>
-              <w:instrText xml:space="preserve"> PAGEREF _Toc209104899 \h </w:instrText>
+              <w:instrText xml:space="preserve"> PAGEREF _Toc210053275 \h </w:instrText>
             </w:r>
             <w:r>
               <w:rPr>
@@ -4523,7 +6023,7 @@
               <w:szCs w:val="24"/>
             </w:rPr>
           </w:pPr>
-          <w:hyperlink w:anchor="_Toc209104900" w:history="1">
+          <w:hyperlink w:anchor="_Toc210053276" w:history="1">
             <w:r>
               <w:rPr>
                 <w:rStyle w:val="Hyperlink"/>
@@ -4568,7 +6068,7 @@
                 <w:noProof/>
                 <w:webHidden/>
               </w:rPr>
-              <w:instrText xml:space="preserve"> PAGEREF _Toc209104900 \h </w:instrText>
+              <w:instrText xml:space="preserve"> PAGEREF _Toc210053276 \h </w:instrText>
             </w:r>
             <w:r>
               <w:rPr>
@@ -4613,7 +6113,7 @@
               <w:szCs w:val="24"/>
             </w:rPr>
           </w:pPr>
-          <w:hyperlink w:anchor="_Toc209104901" w:history="1">
+          <w:hyperlink w:anchor="_Toc210053277" w:history="1">
             <w:r>
               <w:rPr>
                 <w:rStyle w:val="Hyperlink"/>
@@ -4658,7 +6158,7 @@
                 <w:noProof/>
                 <w:webHidden/>
               </w:rPr>
-              <w:instrText xml:space="preserve"> PAGEREF _Toc209104901 \h </w:instrText>
+              <w:instrText xml:space="preserve"> PAGEREF _Toc210053277 \h </w:instrText>
             </w:r>
             <w:r>
               <w:rPr>
@@ -4703,7 +6203,7 @@
               <w:szCs w:val="24"/>
             </w:rPr>
           </w:pPr>
-          <w:hyperlink w:anchor="_Toc209104902" w:history="1">
+          <w:hyperlink w:anchor="_Toc210053278" w:history="1">
             <w:r>
               <w:rPr>
                 <w:rStyle w:val="Hyperlink"/>
@@ -4746,7 +6246,7 @@
                 <w:noProof/>
                 <w:webHidden/>
               </w:rPr>
-              <w:instrText xml:space="preserve"> PAGEREF _Toc209104902 \h </w:instrText>
+              <w:instrText xml:space="preserve"> PAGEREF _Toc210053278 \h </w:instrText>
             </w:r>
             <w:r>
               <w:rPr>
@@ -4791,7 +6291,7 @@
               <w:szCs w:val="24"/>
             </w:rPr>
           </w:pPr>
-          <w:hyperlink w:anchor="_Toc209104903" w:history="1">
+          <w:hyperlink w:anchor="_Toc210053279" w:history="1">
             <w:r>
               <w:rPr>
                 <w:rStyle w:val="Hyperlink"/>
@@ -4836,7 +6336,7 @@
                 <w:noProof/>
                 <w:webHidden/>
               </w:rPr>
-              <w:instrText xml:space="preserve"> PAGEREF _Toc209104903 \h </w:instrText>
+              <w:instrText xml:space="preserve"> PAGEREF _Toc210053279 \h </w:instrText>
             </w:r>
             <w:r>
               <w:rPr>
@@ -4880,7 +6380,7 @@
               <w:szCs w:val="24"/>
             </w:rPr>
           </w:pPr>
-          <w:hyperlink w:anchor="_Toc209104904" w:history="1">
+          <w:hyperlink w:anchor="_Toc210053280" w:history="1">
             <w:r>
               <w:rPr>
                 <w:rStyle w:val="Hyperlink"/>
@@ -4908,7 +6408,7 @@
                 <w:noProof/>
                 <w:webHidden/>
               </w:rPr>
-              <w:instrText xml:space="preserve"> PAGEREF _Toc209104904 \h </w:instrText>
+              <w:instrText xml:space="preserve"> PAGEREF _Toc210053280 \h </w:instrText>
             </w:r>
             <w:r>
               <w:rPr>
@@ -4952,7 +6452,7 @@
               <w:szCs w:val="24"/>
             </w:rPr>
           </w:pPr>
-          <w:hyperlink w:anchor="_Toc209104905" w:history="1">
+          <w:hyperlink w:anchor="_Toc210053281" w:history="1">
             <w:r>
               <w:rPr>
                 <w:rStyle w:val="Hyperlink"/>
@@ -4980,7 +6480,7 @@
                 <w:noProof/>
                 <w:webHidden/>
               </w:rPr>
-              <w:instrText xml:space="preserve"> PAGEREF _Toc209104905 \h </w:instrText>
+              <w:instrText xml:space="preserve"> PAGEREF _Toc210053281 \h </w:instrText>
             </w:r>
             <w:r>
               <w:rPr>
@@ -5024,7 +6524,7 @@
               <w:szCs w:val="24"/>
             </w:rPr>
           </w:pPr>
-          <w:hyperlink w:anchor="_Toc209104906" w:history="1">
+          <w:hyperlink w:anchor="_Toc210053282" w:history="1">
             <w:r>
               <w:rPr>
                 <w:rStyle w:val="Hyperlink"/>
@@ -5052,7 +6552,7 @@
                 <w:noProof/>
                 <w:webHidden/>
               </w:rPr>
-              <w:instrText xml:space="preserve"> PAGEREF _Toc209104906 \h </w:instrText>
+              <w:instrText xml:space="preserve"> PAGEREF _Toc210053282 \h </w:instrText>
             </w:r>
             <w:r>
               <w:rPr>
@@ -5096,7 +6596,7 @@
               <w:szCs w:val="24"/>
             </w:rPr>
           </w:pPr>
-          <w:hyperlink w:anchor="_Toc209104907" w:history="1">
+          <w:hyperlink w:anchor="_Toc210053283" w:history="1">
             <w:r>
               <w:rPr>
                 <w:rStyle w:val="Hyperlink"/>
@@ -5124,7 +6624,7 @@
                 <w:noProof/>
                 <w:webHidden/>
               </w:rPr>
-              <w:instrText xml:space="preserve"> PAGEREF _Toc209104907 \h </w:instrText>
+              <w:instrText xml:space="preserve"> PAGEREF _Toc210053283 \h </w:instrText>
             </w:r>
             <w:r>
               <w:rPr>
@@ -5168,7 +6668,7 @@
               <w:szCs w:val="24"/>
             </w:rPr>
           </w:pPr>
-          <w:hyperlink w:anchor="_Toc209104908" w:history="1">
+          <w:hyperlink w:anchor="_Toc210053284" w:history="1">
             <w:r>
               <w:rPr>
                 <w:rStyle w:val="Hyperlink"/>
@@ -5196,7 +6696,7 @@
                 <w:noProof/>
                 <w:webHidden/>
               </w:rPr>
-              <w:instrText xml:space="preserve"> PAGEREF _Toc209104908 \h </w:instrText>
+              <w:instrText xml:space="preserve"> PAGEREF _Toc210053284 \h </w:instrText>
             </w:r>
             <w:r>
               <w:rPr>
@@ -5240,7 +6740,7 @@
               <w:szCs w:val="24"/>
             </w:rPr>
           </w:pPr>
-          <w:hyperlink w:anchor="_Toc209104909" w:history="1">
+          <w:hyperlink w:anchor="_Toc210053285" w:history="1">
             <w:r>
               <w:rPr>
                 <w:rStyle w:val="Hyperlink"/>
@@ -5268,7 +6768,7 @@
                 <w:noProof/>
                 <w:webHidden/>
               </w:rPr>
-              <w:instrText xml:space="preserve"> PAGEREF _Toc209104909 \h </w:instrText>
+              <w:instrText xml:space="preserve"> PAGEREF _Toc210053285 \h </w:instrText>
             </w:r>
             <w:r>
               <w:rPr>
@@ -5312,7 +6812,7 @@
               <w:szCs w:val="24"/>
             </w:rPr>
           </w:pPr>
-          <w:hyperlink w:anchor="_Toc209104910" w:history="1">
+          <w:hyperlink w:anchor="_Toc210053286" w:history="1">
             <w:r>
               <w:rPr>
                 <w:rStyle w:val="Hyperlink"/>
@@ -5340,7 +6840,7 @@
                 <w:noProof/>
                 <w:webHidden/>
               </w:rPr>
-              <w:instrText xml:space="preserve"> PAGEREF _Toc209104910 \h </w:instrText>
+              <w:instrText xml:space="preserve"> PAGEREF _Toc210053286 \h </w:instrText>
             </w:r>
             <w:r>
               <w:rPr>
@@ -5385,7 +6885,7 @@
               <w:szCs w:val="24"/>
             </w:rPr>
           </w:pPr>
-          <w:hyperlink w:anchor="_Toc209104911" w:history="1">
+          <w:hyperlink w:anchor="_Toc210053287" w:history="1">
             <w:r>
               <w:rPr>
                 <w:rStyle w:val="Hyperlink"/>
@@ -5430,7 +6930,7 @@
                 <w:noProof/>
                 <w:webHidden/>
               </w:rPr>
-              <w:instrText xml:space="preserve"> PAGEREF _Toc209104911 \h </w:instrText>
+              <w:instrText xml:space="preserve"> PAGEREF _Toc210053287 \h </w:instrText>
             </w:r>
             <w:r>
               <w:rPr>
@@ -5475,7 +6975,7 @@
               <w:szCs w:val="24"/>
             </w:rPr>
           </w:pPr>
-          <w:hyperlink w:anchor="_Toc209104912" w:history="1">
+          <w:hyperlink w:anchor="_Toc210053288" w:history="1">
             <w:r>
               <w:rPr>
                 <w:rStyle w:val="Hyperlink"/>
@@ -5520,7 +7020,7 @@
                 <w:noProof/>
                 <w:webHidden/>
               </w:rPr>
-              <w:instrText xml:space="preserve"> PAGEREF _Toc209104912 \h </w:instrText>
+              <w:instrText xml:space="preserve"> PAGEREF _Toc210053288 \h </w:instrText>
             </w:r>
             <w:r>
               <w:rPr>
@@ -5565,7 +7065,7 @@
               <w:szCs w:val="24"/>
             </w:rPr>
           </w:pPr>
-          <w:hyperlink w:anchor="_Toc209104913" w:history="1">
+          <w:hyperlink w:anchor="_Toc210053289" w:history="1">
             <w:r>
               <w:rPr>
                 <w:rStyle w:val="Hyperlink"/>
@@ -5610,7 +7110,7 @@
                 <w:noProof/>
                 <w:webHidden/>
               </w:rPr>
-              <w:instrText xml:space="preserve"> PAGEREF _Toc209104913 \h </w:instrText>
+              <w:instrText xml:space="preserve"> PAGEREF _Toc210053289 \h </w:instrText>
             </w:r>
             <w:r>
               <w:rPr>
@@ -5655,7 +7155,7 @@
               <w:szCs w:val="24"/>
             </w:rPr>
           </w:pPr>
-          <w:hyperlink w:anchor="_Toc209104914" w:history="1">
+          <w:hyperlink w:anchor="_Toc210053290" w:history="1">
             <w:r>
               <w:rPr>
                 <w:rStyle w:val="Hyperlink"/>
@@ -5698,7 +7198,7 @@
                 <w:noProof/>
                 <w:webHidden/>
               </w:rPr>
-              <w:instrText xml:space="preserve"> PAGEREF _Toc209104914 \h </w:instrText>
+              <w:instrText xml:space="preserve"> PAGEREF _Toc210053290 \h </w:instrText>
             </w:r>
             <w:r>
               <w:rPr>
@@ -5743,7 +7243,7 @@
               <w:szCs w:val="24"/>
             </w:rPr>
           </w:pPr>
-          <w:hyperlink w:anchor="_Toc209104915" w:history="1">
+          <w:hyperlink w:anchor="_Toc210053291" w:history="1">
             <w:r>
               <w:rPr>
                 <w:rStyle w:val="Hyperlink"/>
@@ -5788,7 +7288,7 @@
                 <w:noProof/>
                 <w:webHidden/>
               </w:rPr>
-              <w:instrText xml:space="preserve"> PAGEREF _Toc209104915 \h </w:instrText>
+              <w:instrText xml:space="preserve"> PAGEREF _Toc210053291 \h </w:instrText>
             </w:r>
             <w:r>
               <w:rPr>
@@ -5833,7 +7333,7 @@
               <w:szCs w:val="24"/>
             </w:rPr>
           </w:pPr>
-          <w:hyperlink w:anchor="_Toc209104916" w:history="1">
+          <w:hyperlink w:anchor="_Toc210053292" w:history="1">
             <w:r>
               <w:rPr>
                 <w:rStyle w:val="Hyperlink"/>
@@ -5878,7 +7378,7 @@
                 <w:noProof/>
                 <w:webHidden/>
               </w:rPr>
-              <w:instrText xml:space="preserve"> PAGEREF _Toc209104916 \h </w:instrText>
+              <w:instrText xml:space="preserve"> PAGEREF _Toc210053292 \h </w:instrText>
             </w:r>
             <w:r>
               <w:rPr>
@@ -5922,7 +7422,7 @@
               <w:szCs w:val="24"/>
             </w:rPr>
           </w:pPr>
-          <w:hyperlink w:anchor="_Toc209104917" w:history="1">
+          <w:hyperlink w:anchor="_Toc210053293" w:history="1">
             <w:r>
               <w:rPr>
                 <w:rStyle w:val="Hyperlink"/>
@@ -5950,7 +7450,7 @@
                 <w:noProof/>
                 <w:webHidden/>
               </w:rPr>
-              <w:instrText xml:space="preserve"> PAGEREF _Toc209104917 \h </w:instrText>
+              <w:instrText xml:space="preserve"> PAGEREF _Toc210053293 \h </w:instrText>
             </w:r>
             <w:r>
               <w:rPr>
@@ -5994,7 +7494,7 @@
               <w:szCs w:val="24"/>
             </w:rPr>
           </w:pPr>
-          <w:hyperlink w:anchor="_Toc209104918" w:history="1">
+          <w:hyperlink w:anchor="_Toc210053294" w:history="1">
             <w:r>
               <w:rPr>
                 <w:rStyle w:val="Hyperlink"/>
@@ -6022,7 +7522,7 @@
                 <w:noProof/>
                 <w:webHidden/>
               </w:rPr>
-              <w:instrText xml:space="preserve"> PAGEREF _Toc209104918 \h </w:instrText>
+              <w:instrText xml:space="preserve"> PAGEREF _Toc210053294 \h </w:instrText>
             </w:r>
             <w:r>
               <w:rPr>
@@ -6066,7 +7566,7 @@
               <w:szCs w:val="24"/>
             </w:rPr>
           </w:pPr>
-          <w:hyperlink w:anchor="_Toc209104919" w:history="1">
+          <w:hyperlink w:anchor="_Toc210053295" w:history="1">
             <w:r>
               <w:rPr>
                 <w:rStyle w:val="Hyperlink"/>
@@ -6094,7 +7594,7 @@
                 <w:noProof/>
                 <w:webHidden/>
               </w:rPr>
-              <w:instrText xml:space="preserve"> PAGEREF _Toc209104919 \h </w:instrText>
+              <w:instrText xml:space="preserve"> PAGEREF _Toc210053295 \h </w:instrText>
             </w:r>
             <w:r>
               <w:rPr>
@@ -6145,7 +7645,7 @@
       </w:pPr>
     </w:p>
     <w:sectPr>
-      <w:footerReference w:type="default" r:id="rId12"/>
+      <w:footerReference w:type="default" r:id="rId13"/>
       <w:pgSz w:w="12240" w:h="15840"/>
       <w:pgMar w:top="1440" w:right="1440" w:bottom="1134" w:left="1440" w:header="708" w:footer="708" w:gutter="0"/>
       <w:pgNumType w:start="0"/>
@@ -9257,4 +10757,16 @@
     </a:ext>
   </a:extLst>
 </a:theme>
+</file>
+
+<file path=customXml/item1.xml><?xml version="1.0" encoding="utf-8"?>
+<b:Sources xmlns:b="http://schemas.openxmlformats.org/officeDocument/2006/bibliography" xmlns="http://schemas.openxmlformats.org/officeDocument/2006/bibliography" SelectedStyle="\APASixthEditionOfficeOnline.xsl" StyleName="APA" Version="6"/>
+</file>
+
+<file path=customXml/itemProps1.xml><?xml version="1.0" encoding="utf-8"?>
+<ds:datastoreItem xmlns:ds="http://schemas.openxmlformats.org/officeDocument/2006/customXml" ds:itemID="{F437718F-BC6D-4733-8F85-5B12AE2A4855}">
+  <ds:schemaRefs>
+    <ds:schemaRef ds:uri="http://schemas.openxmlformats.org/officeDocument/2006/bibliography"/>
+  </ds:schemaRefs>
+</ds:datastoreItem>
 </file>
</xml_diff>

<commit_message>
Izmenjeni zahtevi i dijagram
Izmenjeni su neki stavke, kao sto su loyalty program, ubacen je prikaz pica i redormiran je dijagram za funkcije korisnika
</commit_message>
<xml_diff>
--- a/Projektni zahtev - Sistem za upravljanje bioskopom.docx
+++ b/Projektni zahtev - Sistem za upravljanje bioskopom.docx
@@ -320,42 +320,78 @@
       </w:r>
       <w:bookmarkEnd w:id="2"/>
     </w:p>
-    <w:p>
-      <w:pPr>
-        <w:rPr>
-          <w:lang w:val="sr-Latn-RS"/>
-        </w:rPr>
-      </w:pPr>
-    </w:p>
-    <w:p>
-      <w:pPr>
-        <w:rPr>
-          <w:lang w:val="sr-Latn-RS"/>
-        </w:rPr>
-      </w:pPr>
-      <w:r>
-        <w:rPr>
-          <w:lang w:val="sr-Latn-RS"/>
-        </w:rPr>
-        <w:t xml:space="preserve">Softver treba da omoguci korisniku uvid u kojim se sve gradovima nalazi nas bioskop, da ima uvid u sve projekcije planirane, </w:t>
-      </w:r>
-      <w:r>
-        <w:rPr>
-          <w:lang w:val="sr-Latn-RS"/>
-        </w:rPr>
-        <w:t xml:space="preserve">da moze pristupiti </w:t>
-      </w:r>
-      <w:r>
-        <w:rPr>
-          <w:lang w:val="sr-Latn-RS"/>
-        </w:rPr>
-        <w:t>mogucnost da pravi i popunjava ankete o filmovima koje je gledao kod nas</w:t>
-      </w:r>
-      <w:r>
-        <w:rPr>
-          <w:lang w:val="sr-Latn-RS"/>
-        </w:rPr>
-        <w:t>, da moze poruci grickalice unapred.</w:t>
+    <w:p/>
+    <w:p>
+      <w:pPr>
+        <w:rPr>
+          <w:lang w:val="sr-Latn-RS"/>
+        </w:rPr>
+      </w:pPr>
+      <w:r>
+        <w:rPr>
+          <w:lang w:val="sr-Latn-RS"/>
+        </w:rPr>
+        <w:t>Softver treba da omoguci korisniku uvid u kojim se sve gradovima nalazi nas bioskop, da ima uvid u sve  planirane</w:t>
+      </w:r>
+      <w:r>
+        <w:rPr>
+          <w:lang w:val="sr-Latn-RS"/>
+        </w:rPr>
+        <w:t xml:space="preserve"> i </w:t>
+      </w:r>
+      <w:r>
+        <w:rPr>
+          <w:lang w:val="sr-Latn-RS"/>
+        </w:rPr>
+        <w:t xml:space="preserve"> dostupne projekcije kao i </w:t>
+      </w:r>
+      <w:r>
+        <w:rPr>
+          <w:lang w:val="sr-Latn-RS"/>
+        </w:rPr>
+        <w:t>sve propratne informacije vezane</w:t>
+      </w:r>
+      <w:r>
+        <w:rPr>
+          <w:lang w:val="sr-Latn-RS"/>
+        </w:rPr>
+        <w:t xml:space="preserve"> za odredjenu projekciju</w:t>
+      </w:r>
+      <w:r>
+        <w:rPr>
+          <w:lang w:val="sr-Latn-RS"/>
+        </w:rPr>
+        <w:t>,</w:t>
+      </w:r>
+      <w:r>
+        <w:rPr>
+          <w:lang w:val="sr-Latn-RS"/>
+        </w:rPr>
+        <w:t xml:space="preserve">da moze da prikaze dostupna i rezervisana mesta </w:t>
+      </w:r>
+      <w:r>
+        <w:rPr>
+          <w:lang w:val="sr-Latn-RS"/>
+        </w:rPr>
+        <w:t xml:space="preserve">i da rezervise mesto, da izabere vreme i datum projekcije, kao i tip projekcije(2D i 3D), kao i da odabere nacin placanja i </w:t>
+      </w:r>
+      <w:r>
+        <w:rPr>
+          <w:lang w:val="sr-Latn-RS"/>
+        </w:rPr>
+        <w:t xml:space="preserve"> </w:t>
+      </w:r>
+      <w:r>
+        <w:rPr>
+          <w:lang w:val="sr-Latn-RS"/>
+        </w:rPr>
+        <w:t xml:space="preserve">da moze da moze </w:t>
+      </w:r>
+      <w:r>
+        <w:rPr>
+          <w:lang w:val="sr-Latn-RS"/>
+        </w:rPr>
+        <w:t>prikaze dostupnu hranu i pice. Takodje bi trebalo da moze da vidi istoriju vec gledanih filmova.</w:t>
       </w:r>
     </w:p>
     <w:p>
@@ -403,43 +439,7 @@
         <w:rPr>
           <w:lang w:val="sr-Latn-RS"/>
         </w:rPr>
-        <w:t xml:space="preserve">Softver bi trebalo da ima naziv MyCinema. Trebalo bi da omoguci korisniku </w:t>
-      </w:r>
-      <w:r>
-        <w:rPr>
-          <w:lang w:val="sr-Latn-RS"/>
-        </w:rPr>
-        <w:t>sa svojim</w:t>
-      </w:r>
-      <w:r>
-        <w:rPr>
-          <w:lang w:val="sr-Latn-RS"/>
-        </w:rPr>
-        <w:t xml:space="preserve"> nalog</w:t>
-      </w:r>
-      <w:r>
-        <w:rPr>
-          <w:lang w:val="sr-Latn-RS"/>
-        </w:rPr>
-        <w:t>om</w:t>
-      </w:r>
-      <w:r>
-        <w:rPr>
-          <w:lang w:val="sr-Latn-RS"/>
-        </w:rPr>
-        <w:t xml:space="preserve"> </w:t>
-      </w:r>
-      <w:r>
-        <w:rPr>
-          <w:lang w:val="sr-Latn-RS"/>
-        </w:rPr>
-        <w:t>da</w:t>
-      </w:r>
-      <w:r>
-        <w:rPr>
-          <w:lang w:val="sr-Latn-RS"/>
-        </w:rPr>
-        <w:t xml:space="preserve"> daje recenzije projekcijama koje je gledao kod nas, ima uvid u projekcije koje su u planu tokom trenutnog meseca, uvid za svaki grad u kome se nalazimo.</w:t>
+        <w:t xml:space="preserve">Softver bi trebalo da ima naziv MyCinema. </w:t>
       </w:r>
     </w:p>
     <w:p>
@@ -841,44 +841,10 @@
     </w:p>
     <w:p>
       <w:pPr>
-        <w:pStyle w:val="Heading2"/>
-        <w:numPr>
-          <w:ilvl w:val="1"/>
-          <w:numId w:val="1"/>
-        </w:numPr>
-        <w:ind w:left="0"/>
-        <w:rPr>
-          <w:lang w:val="sr-Latn-RS"/>
-        </w:rPr>
-      </w:pPr>
-      <w:bookmarkStart w:id="8" w:name="_Toc210053276"/>
-      <w:r>
-        <w:rPr>
-          <w:lang w:val="sr-Latn-RS"/>
-        </w:rPr>
-        <w:t>Definicije</w:t>
-      </w:r>
-      <w:bookmarkEnd w:id="8"/>
-    </w:p>
-    <w:p>
-      <w:pPr>
-        <w:rPr>
-          <w:lang w:val="sr-Latn-RS"/>
-        </w:rPr>
-      </w:pPr>
-    </w:p>
-    <w:p>
-      <w:pPr>
-        <w:rPr>
-          <w:lang w:val="sr-Latn-RS"/>
-        </w:rPr>
-      </w:pPr>
-      <w:r>
-        <w:rPr>
-          <w:lang w:val="sr-Latn-RS"/>
-        </w:rPr>
-        <w:t>Maraton – prikazivanje 3 ili vise uzastopnih filmova iz jednog serijala, hronoloski po datumu izlaska ili hronoloski po prici u serijal</w:t>
-      </w:r>
+        <w:rPr>
+          <w:lang w:val="sr-Latn-RS"/>
+        </w:rPr>
+      </w:pPr>
     </w:p>
     <w:p>
       <w:pPr>
@@ -892,14 +858,14 @@
           <w:lang w:val="sr-Latn-RS"/>
         </w:rPr>
       </w:pPr>
-      <w:bookmarkStart w:id="9" w:name="_Toc210053277"/>
+      <w:bookmarkStart w:id="8" w:name="_Toc210053277"/>
       <w:r>
         <w:rPr>
           <w:lang w:val="sr-Latn-RS"/>
         </w:rPr>
         <w:t>Reference</w:t>
       </w:r>
-      <w:bookmarkEnd w:id="9"/>
+      <w:bookmarkEnd w:id="8"/>
     </w:p>
     <w:p>
       <w:pPr>
@@ -985,7 +951,7 @@
           <w:numId w:val="1"/>
         </w:numPr>
       </w:pPr>
-      <w:bookmarkStart w:id="10" w:name="_Toc210053278"/>
+      <w:bookmarkStart w:id="9" w:name="_Toc210053278"/>
       <w:proofErr w:type="spellStart"/>
       <w:r>
         <w:t>Specifikacije</w:t>
@@ -998,7 +964,7 @@
       <w:r>
         <w:t>zahteva</w:t>
       </w:r>
-      <w:bookmarkEnd w:id="10"/>
+      <w:bookmarkEnd w:id="9"/>
       <w:proofErr w:type="spellEnd"/>
     </w:p>
     <w:p/>
@@ -1347,7 +1313,7 @@
         <w:rPr>
           <w:lang w:val="sr-Latn-RS"/>
         </w:rPr>
-        <w:t>Mogucnost registracije i logovanja korisnika</w:t>
+        <w:t>Mogucnost logovanja korisnika</w:t>
       </w:r>
     </w:p>
     <w:p>
@@ -1503,19 +1469,25 @@
         <w:rPr>
           <w:lang w:val="sr-Latn-RS"/>
         </w:rPr>
-        <w:t>Sistem za obavestenja</w:t>
-      </w:r>
-      <w:r>
-        <w:rPr>
-          <w:lang w:val="sr-Latn-RS"/>
-        </w:rPr>
-        <w:t xml:space="preserve"> </w:t>
-      </w:r>
-      <w:r>
-        <w:rPr>
-          <w:lang w:val="sr-Latn-RS"/>
-        </w:rPr>
-        <w:t>na nalogu</w:t>
+        <w:t xml:space="preserve">Mogucnost </w:t>
+      </w:r>
+      <w:r>
+        <w:rPr>
+          <w:lang w:val="sr-Latn-RS"/>
+        </w:rPr>
+        <w:t>izlogovanja</w:t>
+      </w:r>
+      <w:r>
+        <w:rPr>
+          <w:lang w:val="sr-Latn-RS"/>
+        </w:rPr>
+        <w:t xml:space="preserve"> </w:t>
+      </w:r>
+      <w:r>
+        <w:rPr>
+          <w:lang w:val="sr-Latn-RS"/>
+        </w:rPr>
+        <w:t>sa aplikacije</w:t>
       </w:r>
     </w:p>
     <w:p>
@@ -1534,7 +1506,7 @@
         <w:rPr>
           <w:lang w:val="sr-Latn-RS"/>
         </w:rPr>
-        <w:t xml:space="preserve">Sistem za user-feedback i mogucnost kontaktiranja zaposlenih </w:t>
+        <w:t>Prikaz korisnickog naloga</w:t>
       </w:r>
     </w:p>
     <w:p>
@@ -1553,19 +1525,7 @@
         <w:rPr>
           <w:lang w:val="sr-Latn-RS"/>
         </w:rPr>
-        <w:t>Sistem za recenzije</w:t>
-      </w:r>
-      <w:r>
-        <w:rPr>
-          <w:lang w:val="sr-Latn-RS"/>
-        </w:rPr>
-        <w:t xml:space="preserve"> </w:t>
-      </w:r>
-      <w:r>
-        <w:rPr>
-          <w:lang w:val="sr-Latn-RS"/>
-        </w:rPr>
-        <w:t>filmova</w:t>
+        <w:t>Prikaz istorije</w:t>
       </w:r>
     </w:p>
     <w:p>
@@ -1584,25 +1544,7 @@
         <w:rPr>
           <w:lang w:val="sr-Latn-RS"/>
         </w:rPr>
-        <w:t xml:space="preserve">Mogucnost </w:t>
-      </w:r>
-      <w:r>
-        <w:rPr>
-          <w:lang w:val="sr-Latn-RS"/>
-        </w:rPr>
-        <w:t>izlogovanja</w:t>
-      </w:r>
-      <w:r>
-        <w:rPr>
-          <w:lang w:val="sr-Latn-RS"/>
-        </w:rPr>
-        <w:t xml:space="preserve"> </w:t>
-      </w:r>
-      <w:r>
-        <w:rPr>
-          <w:lang w:val="sr-Latn-RS"/>
-        </w:rPr>
-        <w:t>sa aplikacije</w:t>
+        <w:t>Graficki prikaz slobodnih i rezervisanih mesta</w:t>
       </w:r>
     </w:p>
     <w:p>
@@ -1621,25 +1563,7 @@
         <w:rPr>
           <w:lang w:val="sr-Latn-RS"/>
         </w:rPr>
-        <w:t>Prikaz i</w:t>
-      </w:r>
-      <w:r>
-        <w:rPr>
-          <w:lang w:val="sr-Latn-RS"/>
-        </w:rPr>
-        <w:t>z</w:t>
-      </w:r>
-      <w:r>
-        <w:rPr>
-          <w:lang w:val="sr-Latn-RS"/>
-        </w:rPr>
-        <w:t>vestaja</w:t>
-      </w:r>
-      <w:r>
-        <w:rPr>
-          <w:lang w:val="sr-Latn-RS"/>
-        </w:rPr>
-        <w:t xml:space="preserve"> </w:t>
+        <w:t xml:space="preserve">Potvrda o placanju </w:t>
       </w:r>
     </w:p>
     <w:p>
@@ -1654,61 +1578,67 @@
           <w:lang w:val="sr-Latn-RS"/>
         </w:rPr>
       </w:pPr>
-      <w:bookmarkStart w:id="11" w:name="_Toc210053279"/>
+      <w:bookmarkStart w:id="10" w:name="_Toc210053279"/>
+      <w:r>
+        <w:rPr>
+          <w:lang w:val="sr-Latn-RS"/>
+        </w:rPr>
+        <w:t>Spoljasnji interfejsi</w:t>
+      </w:r>
+      <w:bookmarkEnd w:id="10"/>
+    </w:p>
+    <w:p>
+      <w:pPr>
+        <w:rPr>
+          <w:lang w:val="sr-Latn-RS"/>
+        </w:rPr>
+      </w:pPr>
+    </w:p>
+    <w:p>
+      <w:pPr>
+        <w:rPr>
+          <w:lang w:val="sr-Latn-RS"/>
+        </w:rPr>
+      </w:pPr>
+      <w:r>
+        <w:rPr>
+          <w:lang w:val="sr-Latn-RS"/>
+        </w:rPr>
+        <w:t xml:space="preserve">Za  ovu aplikaciju, koja obuhvata rezervaciju i prodaju karata za bioskop, neophodni su različiti </w:t>
+      </w:r>
+      <w:r>
+        <w:rPr>
+          <w:rStyle w:val="Strong"/>
+          <w:lang w:val="sr-Latn-RS"/>
+        </w:rPr>
+        <w:t>spolja</w:t>
+      </w:r>
+      <w:r>
+        <w:rPr>
+          <w:rStyle w:val="Strong"/>
+          <w:lang w:val="sr-Latn-RS"/>
+        </w:rPr>
+        <w:t>s</w:t>
+      </w:r>
+      <w:r>
+        <w:rPr>
+          <w:rStyle w:val="Strong"/>
+          <w:lang w:val="sr-Latn-RS"/>
+        </w:rPr>
+        <w:t>nji interfejsi</w:t>
+      </w:r>
+      <w:r>
+        <w:rPr>
+          <w:lang w:val="sr-Latn-RS"/>
+        </w:rPr>
+        <w:t xml:space="preserve"> koji omogućavaju povezivanje sa eksternim servisima i sistemima radi </w:t>
+      </w:r>
       <w:r>
         <w:rPr>
           <w:lang w:val="sr-Latn-RS"/>
         </w:rPr>
         <w:lastRenderedPageBreak/>
-        <w:t>Spoljasnji interfejsi</w:t>
-      </w:r>
-      <w:bookmarkEnd w:id="11"/>
-    </w:p>
-    <w:p>
-      <w:pPr>
-        <w:rPr>
-          <w:lang w:val="sr-Latn-RS"/>
-        </w:rPr>
-      </w:pPr>
-    </w:p>
-    <w:p>
-      <w:pPr>
-        <w:rPr>
-          <w:lang w:val="sr-Latn-RS"/>
-        </w:rPr>
-      </w:pPr>
-      <w:r>
-        <w:rPr>
-          <w:lang w:val="sr-Latn-RS"/>
-        </w:rPr>
-        <w:t xml:space="preserve">Za  ovu aplikaciju, koja obuhvata rezervaciju i prodaju karata za bioskop, neophodni su različiti </w:t>
-      </w:r>
-      <w:r>
-        <w:rPr>
-          <w:rStyle w:val="Strong"/>
-          <w:lang w:val="sr-Latn-RS"/>
-        </w:rPr>
-        <w:t>spolja</w:t>
-      </w:r>
-      <w:r>
-        <w:rPr>
-          <w:rStyle w:val="Strong"/>
-          <w:lang w:val="sr-Latn-RS"/>
-        </w:rPr>
-        <w:t>s</w:t>
-      </w:r>
-      <w:r>
-        <w:rPr>
-          <w:rStyle w:val="Strong"/>
-          <w:lang w:val="sr-Latn-RS"/>
-        </w:rPr>
-        <w:t>nji interfejsi</w:t>
-      </w:r>
-      <w:r>
-        <w:rPr>
-          <w:lang w:val="sr-Latn-RS"/>
-        </w:rPr>
-        <w:t xml:space="preserve"> koji omogućavaju povezivanje sa eksternim servisima i sistemima radi obezbeđivanja kompletne funkcionalnosti. Evo glavnih spoljašnjih interfejsa koje bi bilo potrebno implementirati:</w:t>
+        <w:t>obezbeđivanja kompletne funkcionalnosti. Evo glavnih spoljašnjih interfejsa koje bi bilo potrebno implementirati:</w:t>
       </w:r>
     </w:p>
     <w:p>
@@ -2313,15 +2243,109 @@
         <w:t xml:space="preserve">. </w:t>
       </w:r>
     </w:p>
+    <w:p>
+      <w:pPr>
+        <w:rPr>
+          <w:lang w:val="sr-Cyrl-RS"/>
+        </w:rPr>
+      </w:pPr>
+    </w:p>
+    <w:p>
+      <w:pPr>
+        <w:rPr>
+          <w:lang w:val="sr-Cyrl-RS"/>
+        </w:rPr>
+      </w:pPr>
+    </w:p>
+    <w:p>
+      <w:pPr>
+        <w:rPr>
+          <w:lang w:val="sr-Cyrl-RS"/>
+        </w:rPr>
+      </w:pPr>
+    </w:p>
+    <w:p>
+      <w:pPr>
+        <w:rPr>
+          <w:lang w:val="sr-Cyrl-RS"/>
+        </w:rPr>
+      </w:pPr>
+    </w:p>
+    <w:p>
+      <w:pPr>
+        <w:rPr>
+          <w:lang w:val="sr-Cyrl-RS"/>
+        </w:rPr>
+      </w:pPr>
+    </w:p>
+    <w:p>
+      <w:pPr>
+        <w:rPr>
+          <w:lang w:val="sr-Cyrl-RS"/>
+        </w:rPr>
+      </w:pPr>
+    </w:p>
+    <w:p>
+      <w:pPr>
+        <w:rPr>
+          <w:lang w:val="sr-Cyrl-RS"/>
+        </w:rPr>
+      </w:pPr>
+    </w:p>
+    <w:p>
+      <w:pPr>
+        <w:rPr>
+          <w:lang w:val="sr-Cyrl-RS"/>
+        </w:rPr>
+      </w:pPr>
+    </w:p>
+    <w:p>
+      <w:pPr>
+        <w:rPr>
+          <w:lang w:val="sr-Cyrl-RS"/>
+        </w:rPr>
+      </w:pPr>
+    </w:p>
+    <w:p>
+      <w:pPr>
+        <w:rPr>
+          <w:lang w:val="sr-Cyrl-RS"/>
+        </w:rPr>
+      </w:pPr>
+    </w:p>
+    <w:p>
+      <w:pPr>
+        <w:rPr>
+          <w:lang w:val="sr-Cyrl-RS"/>
+        </w:rPr>
+      </w:pPr>
+    </w:p>
+    <w:p>
+      <w:pPr>
+        <w:rPr>
+          <w:lang w:val="sr-Cyrl-RS"/>
+        </w:rPr>
+      </w:pPr>
+    </w:p>
     <w:p/>
+    <w:p/>
+    <w:p/>
+    <w:p/>
+    <w:p>
+      <w:pPr>
+        <w:rPr>
+          <w:lang w:val="sr-Cyrl-RS"/>
+        </w:rPr>
+      </w:pPr>
+    </w:p>
     <w:p>
       <w:pPr>
         <w:pStyle w:val="Heading2"/>
         <w:rPr>
-          <w:lang w:val="sr-Latn-RS"/>
-        </w:rPr>
-      </w:pPr>
-      <w:bookmarkStart w:id="12" w:name="_Toc210053280"/>
+          <w:lang w:val="sr-Cyrl-RS"/>
+        </w:rPr>
+      </w:pPr>
+      <w:bookmarkStart w:id="11" w:name="_Toc210053280"/>
       <w:r>
         <w:rPr>
           <w:lang w:val="sr-Latn-RS"/>
@@ -2329,7 +2353,14 @@
         <w:lastRenderedPageBreak/>
         <w:t>3.2 Funkcije</w:t>
       </w:r>
-      <w:bookmarkEnd w:id="12"/>
+      <w:bookmarkEnd w:id="11"/>
+    </w:p>
+    <w:p>
+      <w:pPr>
+        <w:rPr>
+          <w:lang w:val="sr-Latn-RS"/>
+        </w:rPr>
+      </w:pPr>
     </w:p>
     <w:p>
       <w:pPr>
@@ -2342,18 +2373,26 @@
           <w:noProof/>
         </w:rPr>
         <w:drawing>
-          <wp:anchor distT="0" distB="0" distL="114300" distR="114300" simplePos="0" relativeHeight="251658240" behindDoc="0" locked="0" layoutInCell="1" allowOverlap="1" wp14:anchorId="25F4969B" wp14:editId="5005F00C">
+          <wp:anchor distT="0" distB="0" distL="114300" distR="114300" simplePos="0" relativeHeight="251659265" behindDoc="1" locked="0" layoutInCell="1" allowOverlap="1" wp14:anchorId="0EFDB63D" wp14:editId="31575C3A">
             <wp:simplePos x="0" y="0"/>
-            <wp:positionH relativeFrom="column">
-              <wp:posOffset>-571500</wp:posOffset>
+            <wp:positionH relativeFrom="margin">
+              <wp:align>center</wp:align>
             </wp:positionH>
             <wp:positionV relativeFrom="paragraph">
-              <wp:posOffset>259080</wp:posOffset>
+              <wp:posOffset>304099</wp:posOffset>
             </wp:positionV>
-            <wp:extent cx="6880860" cy="5381625"/>
-            <wp:effectExtent l="0" t="0" r="0" b="9525"/>
-            <wp:wrapSquare wrapText="bothSides"/>
-            <wp:docPr id="1" name="Picture 1"/>
+            <wp:extent cx="6553200" cy="4283627"/>
+            <wp:effectExtent l="0" t="0" r="0" b="3175"/>
+            <wp:wrapTight wrapText="bothSides">
+              <wp:wrapPolygon edited="0">
+                <wp:start x="0" y="0"/>
+                <wp:lineTo x="0" y="21520"/>
+                <wp:lineTo x="21537" y="21520"/>
+                <wp:lineTo x="21537" y="0"/>
+                <wp:lineTo x="0" y="0"/>
+              </wp:wrapPolygon>
+            </wp:wrapTight>
+            <wp:docPr id="2" name="Picture 2"/>
             <wp:cNvGraphicFramePr>
               <a:graphicFrameLocks xmlns:a="http://schemas.openxmlformats.org/drawingml/2006/main" noChangeAspect="1"/>
             </wp:cNvGraphicFramePr>
@@ -2361,7 +2400,7 @@
               <a:graphicData uri="http://schemas.openxmlformats.org/drawingml/2006/picture">
                 <pic:pic xmlns:pic="http://schemas.openxmlformats.org/drawingml/2006/picture">
                   <pic:nvPicPr>
-                    <pic:cNvPr id="1" name=""/>
+                    <pic:cNvPr id="2" name="Picture 2"/>
                     <pic:cNvPicPr/>
                   </pic:nvPicPr>
                   <pic:blipFill>
@@ -2379,7 +2418,7 @@
                   <pic:spPr>
                     <a:xfrm>
                       <a:off x="0" y="0"/>
-                      <a:ext cx="6880860" cy="5381625"/>
+                      <a:ext cx="6553200" cy="4283627"/>
                     </a:xfrm>
                     <a:prstGeom prst="rect">
                       <a:avLst/>
@@ -2388,12 +2427,6 @@
                 </pic:pic>
               </a:graphicData>
             </a:graphic>
-            <wp14:sizeRelH relativeFrom="margin">
-              <wp14:pctWidth>0</wp14:pctWidth>
-            </wp14:sizeRelH>
-            <wp14:sizeRelV relativeFrom="margin">
-              <wp14:pctHeight>0</wp14:pctHeight>
-            </wp14:sizeRelV>
           </wp:anchor>
         </w:drawing>
       </w:r>
@@ -2401,46 +2434,6 @@
         <w:rPr>
           <w:lang w:val="sr-Latn-RS"/>
         </w:rPr>
-        <w:t>Prikaz funkcija admina:</w:t>
-      </w:r>
-    </w:p>
-    <w:p>
-      <w:pPr>
-        <w:rPr>
-          <w:lang w:val="sr-Latn-RS"/>
-        </w:rPr>
-      </w:pPr>
-      <w:r>
-        <w:rPr>
-          <w:lang w:val="sr-Latn-RS"/>
-        </w:rPr>
-        <w:br w:type="page"/>
-      </w:r>
-    </w:p>
-    <w:p>
-      <w:pPr>
-        <w:rPr>
-          <w:lang w:val="sr-Latn-RS"/>
-        </w:rPr>
-      </w:pPr>
-    </w:p>
-    <w:p>
-      <w:pPr>
-        <w:rPr>
-          <w:lang w:val="sr-Latn-RS"/>
-        </w:rPr>
-      </w:pPr>
-    </w:p>
-    <w:p>
-      <w:pPr>
-        <w:rPr>
-          <w:lang w:val="sr-Latn-RS"/>
-        </w:rPr>
-      </w:pPr>
-      <w:r>
-        <w:rPr>
-          <w:lang w:val="sr-Latn-RS"/>
-        </w:rPr>
         <w:t>Prikaz funkcija korisnika:</w:t>
       </w:r>
     </w:p>
@@ -2453,50 +2446,11 @@
     </w:p>
     <w:p>
       <w:pPr>
-        <w:rPr>
-          <w:lang w:val="sr-Latn-RS"/>
-        </w:rPr>
-      </w:pPr>
-      <w:r>
-        <w:rPr>
-          <w:noProof/>
-        </w:rPr>
-        <w:drawing>
-          <wp:inline distT="0" distB="0" distL="0" distR="0" wp14:anchorId="0EFDB63D" wp14:editId="1896522E">
-            <wp:extent cx="6553200" cy="4867275"/>
-            <wp:effectExtent l="0" t="0" r="0" b="9525"/>
-            <wp:docPr id="2" name="Picture 2"/>
-            <wp:cNvGraphicFramePr>
-              <a:graphicFrameLocks xmlns:a="http://schemas.openxmlformats.org/drawingml/2006/main" noChangeAspect="1"/>
-            </wp:cNvGraphicFramePr>
-            <a:graphic xmlns:a="http://schemas.openxmlformats.org/drawingml/2006/main">
-              <a:graphicData uri="http://schemas.openxmlformats.org/drawingml/2006/picture">
-                <pic:pic xmlns:pic="http://schemas.openxmlformats.org/drawingml/2006/picture">
-                  <pic:nvPicPr>
-                    <pic:cNvPr id="1" name=""/>
-                    <pic:cNvPicPr/>
-                  </pic:nvPicPr>
-                  <pic:blipFill>
-                    <a:blip r:embed="rId11"/>
-                    <a:stretch>
-                      <a:fillRect/>
-                    </a:stretch>
-                  </pic:blipFill>
-                  <pic:spPr>
-                    <a:xfrm>
-                      <a:off x="0" y="0"/>
-                      <a:ext cx="6553200" cy="4867275"/>
-                    </a:xfrm>
-                    <a:prstGeom prst="rect">
-                      <a:avLst/>
-                    </a:prstGeom>
-                  </pic:spPr>
-                </pic:pic>
-              </a:graphicData>
-            </a:graphic>
-          </wp:inline>
-        </w:drawing>
-      </w:r>
+        <w:jc w:val="center"/>
+        <w:rPr>
+          <w:lang w:val="sr-Latn-RS"/>
+        </w:rPr>
+      </w:pPr>
     </w:p>
     <w:p>
       <w:pPr>
@@ -2522,7 +2476,7 @@
           <w:lang w:val="sr-Latn-RS"/>
         </w:rPr>
       </w:pPr>
-      <w:bookmarkStart w:id="13" w:name="_Toc210053281"/>
+      <w:bookmarkStart w:id="12" w:name="_Toc210053281"/>
       <w:r>
         <w:rPr>
           <w:lang w:val="sr-Latn-RS"/>
@@ -2542,6 +2496,165 @@
         </w:rPr>
         <w:t>Pogodnost za upotrebu</w:t>
       </w:r>
+      <w:bookmarkEnd w:id="12"/>
+    </w:p>
+    <w:p>
+      <w:pPr>
+        <w:rPr>
+          <w:lang w:val="sr-Latn-RS"/>
+        </w:rPr>
+      </w:pPr>
+      <w:r>
+        <w:rPr>
+          <w:lang w:val="sr-Latn-RS"/>
+        </w:rPr>
+        <w:t xml:space="preserve">My cinema treba da pruzi korisicima sledece benefite. </w:t>
+      </w:r>
+    </w:p>
+    <w:p>
+      <w:pPr>
+        <w:jc w:val="both"/>
+        <w:rPr>
+          <w:lang w:val="sr-Latn-RS"/>
+        </w:rPr>
+      </w:pPr>
+      <w:r>
+        <w:rPr>
+          <w:lang w:val="sr-Latn-RS"/>
+        </w:rPr>
+        <w:t xml:space="preserve">- </w:t>
+      </w:r>
+      <w:r>
+        <w:rPr>
+          <w:lang w:val="sr-Latn-RS"/>
+        </w:rPr>
+        <w:t xml:space="preserve">Korisnici mogu da rezervisu i kupe karte bez dolaska u filijalu i samim tim da izbegnu redove. </w:t>
+      </w:r>
+    </w:p>
+    <w:p>
+      <w:pPr>
+        <w:jc w:val="both"/>
+        <w:rPr>
+          <w:lang w:val="sr-Latn-RS"/>
+        </w:rPr>
+      </w:pPr>
+      <w:r>
+        <w:rPr>
+          <w:lang w:val="sr-Latn-RS"/>
+        </w:rPr>
+        <w:t xml:space="preserve">- </w:t>
+      </w:r>
+      <w:r>
+        <w:rPr>
+          <w:lang w:val="sr-Latn-RS"/>
+        </w:rPr>
+        <w:t>Opcija prikaza slobodnih mesta omogucava da izaberu najoptimalnije mesto.</w:t>
+      </w:r>
+    </w:p>
+    <w:p>
+      <w:pPr>
+        <w:jc w:val="both"/>
+        <w:rPr>
+          <w:lang w:val="sr-Latn-RS"/>
+        </w:rPr>
+      </w:pPr>
+      <w:r>
+        <w:rPr>
+          <w:lang w:val="sr-Latn-RS"/>
+        </w:rPr>
+        <w:t xml:space="preserve">- </w:t>
+      </w:r>
+      <w:r>
+        <w:rPr>
+          <w:lang w:val="sr-Latn-RS"/>
+        </w:rPr>
+        <w:t>Konstantna pristupacnost omogucava zakazivanje u bilo kom trenutku</w:t>
+      </w:r>
+      <w:r>
+        <w:rPr>
+          <w:lang w:val="sr-Latn-RS"/>
+        </w:rPr>
+        <w:t>.</w:t>
+      </w:r>
+    </w:p>
+    <w:p>
+      <w:pPr>
+        <w:jc w:val="both"/>
+        <w:rPr>
+          <w:lang w:val="sr-Latn-RS"/>
+        </w:rPr>
+      </w:pPr>
+      <w:r>
+        <w:rPr>
+          <w:lang w:val="sr-Latn-RS"/>
+        </w:rPr>
+        <w:t>- Jednostavno upravljanje rezervacijama.</w:t>
+      </w:r>
+    </w:p>
+    <w:p>
+      <w:pPr>
+        <w:jc w:val="both"/>
+        <w:rPr>
+          <w:lang w:val="sr-Latn-RS"/>
+        </w:rPr>
+      </w:pPr>
+      <w:r>
+        <w:rPr>
+          <w:lang w:val="sr-Latn-RS"/>
+        </w:rPr>
+        <w:t>- Sigurno online placanje.</w:t>
+      </w:r>
+    </w:p>
+    <w:p>
+      <w:pPr>
+        <w:jc w:val="both"/>
+        <w:rPr>
+          <w:lang w:val="sr-Latn-RS"/>
+        </w:rPr>
+      </w:pPr>
+      <w:r>
+        <w:rPr>
+          <w:lang w:val="sr-Latn-RS"/>
+        </w:rPr>
+        <w:t>- Pracenje istorije gledanja filmova.</w:t>
+      </w:r>
+    </w:p>
+    <w:p>
+      <w:pPr>
+        <w:jc w:val="both"/>
+        <w:rPr>
+          <w:lang w:val="sr-Latn-RS"/>
+        </w:rPr>
+      </w:pPr>
+      <w:r>
+        <w:rPr>
+          <w:lang w:val="sr-Latn-RS"/>
+        </w:rPr>
+        <w:t>- Pristup detaljnim informacijama o svakom filmu.</w:t>
+      </w:r>
+    </w:p>
+    <w:p>
+      <w:pPr>
+        <w:jc w:val="both"/>
+        <w:rPr>
+          <w:lang w:val="sr-Latn-RS"/>
+        </w:rPr>
+      </w:pPr>
+    </w:p>
+    <w:p>
+      <w:pPr>
+        <w:pStyle w:val="Heading2"/>
+        <w:rPr>
+          <w:lang w:val="sr-Latn-RS"/>
+        </w:rPr>
+      </w:pPr>
+      <w:bookmarkStart w:id="13" w:name="_Toc210053282"/>
+      <w:r>
+        <w:rPr>
+          <w:lang w:val="sr-Latn-RS"/>
+        </w:rPr>
+        <w:t>3.4 Zahtevane performanse</w:t>
+      </w:r>
       <w:bookmarkEnd w:id="13"/>
     </w:p>
     <w:p>
@@ -2550,170 +2663,197 @@
           <w:lang w:val="sr-Latn-RS"/>
         </w:rPr>
       </w:pPr>
-      <w:r>
-        <w:rPr>
-          <w:lang w:val="sr-Latn-RS"/>
-        </w:rPr>
-        <w:t xml:space="preserve">My cinema treba da pruzi korisicima sledece benefite. </w:t>
-      </w:r>
-    </w:p>
-    <w:p>
-      <w:pPr>
-        <w:jc w:val="both"/>
-        <w:rPr>
-          <w:lang w:val="sr-Latn-RS"/>
-        </w:rPr>
-      </w:pPr>
-      <w:r>
-        <w:rPr>
-          <w:lang w:val="sr-Latn-RS"/>
-        </w:rPr>
-        <w:t xml:space="preserve">- </w:t>
-      </w:r>
-      <w:r>
-        <w:rPr>
-          <w:lang w:val="sr-Latn-RS"/>
-        </w:rPr>
-        <w:t xml:space="preserve">Korisnici mogu da rezervisu i kupe karte bez dolaska u filijalu i samim tim da izbegnu redove. </w:t>
-      </w:r>
-    </w:p>
-    <w:p>
-      <w:pPr>
-        <w:jc w:val="both"/>
-        <w:rPr>
-          <w:lang w:val="sr-Latn-RS"/>
-        </w:rPr>
-      </w:pPr>
-      <w:r>
-        <w:rPr>
-          <w:lang w:val="sr-Latn-RS"/>
-        </w:rPr>
-        <w:t xml:space="preserve">- </w:t>
-      </w:r>
-      <w:r>
-        <w:rPr>
-          <w:lang w:val="sr-Latn-RS"/>
-        </w:rPr>
-        <w:t>Opcija prikaza slobodnih mesta omogucava da izaberu najoptimalnije mesto.</w:t>
-      </w:r>
-    </w:p>
-    <w:p>
-      <w:pPr>
-        <w:jc w:val="both"/>
-        <w:rPr>
-          <w:lang w:val="sr-Latn-RS"/>
-        </w:rPr>
-      </w:pPr>
-      <w:r>
-        <w:rPr>
-          <w:lang w:val="sr-Latn-RS"/>
-        </w:rPr>
-        <w:t xml:space="preserve">- </w:t>
-      </w:r>
-      <w:r>
-        <w:rPr>
-          <w:lang w:val="sr-Latn-RS"/>
-        </w:rPr>
-        <w:t>P</w:t>
-      </w:r>
-      <w:r>
-        <w:rPr>
-          <w:lang w:val="sr-Latn-RS"/>
-        </w:rPr>
-        <w:t>reporuke i obavestanja mogu da im pomognu</w:t>
-      </w:r>
-      <w:r>
-        <w:rPr>
-          <w:lang w:val="sr-Latn-RS"/>
-        </w:rPr>
-        <w:t xml:space="preserve"> pri izboru filma i projekcija. </w:t>
-      </w:r>
-    </w:p>
-    <w:p>
-      <w:pPr>
-        <w:jc w:val="both"/>
-        <w:rPr>
-          <w:lang w:val="sr-Latn-RS"/>
-        </w:rPr>
-      </w:pPr>
-      <w:r>
-        <w:rPr>
-          <w:lang w:val="sr-Latn-RS"/>
-        </w:rPr>
-        <w:t xml:space="preserve">- </w:t>
-      </w:r>
-      <w:r>
-        <w:rPr>
-          <w:lang w:val="sr-Latn-RS"/>
-        </w:rPr>
-        <w:t>Konstantna pristupacnost omogucava zakazivanje u bilo kom trenutku</w:t>
-      </w:r>
-      <w:r>
-        <w:rPr>
-          <w:lang w:val="sr-Latn-RS"/>
-        </w:rPr>
-        <w:t>.</w:t>
-      </w:r>
-    </w:p>
-    <w:p>
-      <w:pPr>
-        <w:jc w:val="both"/>
-        <w:rPr>
-          <w:lang w:val="sr-Latn-RS"/>
-        </w:rPr>
-      </w:pPr>
-      <w:r>
-        <w:rPr>
-          <w:lang w:val="sr-Latn-RS"/>
-        </w:rPr>
-        <w:t>- Jednostavno upravljanje rezervacijama.</w:t>
-      </w:r>
-    </w:p>
-    <w:p>
-      <w:pPr>
-        <w:jc w:val="both"/>
-        <w:rPr>
-          <w:lang w:val="sr-Latn-RS"/>
-        </w:rPr>
-      </w:pPr>
-      <w:r>
-        <w:rPr>
-          <w:lang w:val="sr-Latn-RS"/>
-        </w:rPr>
-        <w:t>- Sigurno online placanje.</w:t>
-      </w:r>
-    </w:p>
-    <w:p>
-      <w:pPr>
-        <w:jc w:val="both"/>
-        <w:rPr>
-          <w:lang w:val="sr-Latn-RS"/>
-        </w:rPr>
-      </w:pPr>
-      <w:r>
-        <w:rPr>
-          <w:lang w:val="sr-Latn-RS"/>
-        </w:rPr>
-        <w:t>- Pracenje istorije gledanja filmova.</w:t>
-      </w:r>
-    </w:p>
-    <w:p>
-      <w:pPr>
-        <w:jc w:val="both"/>
-        <w:rPr>
-          <w:lang w:val="sr-Latn-RS"/>
-        </w:rPr>
-      </w:pPr>
-      <w:r>
-        <w:rPr>
-          <w:lang w:val="sr-Latn-RS"/>
-        </w:rPr>
-        <w:t>- Pristup detaljnim informacijama o svakom filmu.</w:t>
-      </w:r>
-    </w:p>
-    <w:p>
-      <w:pPr>
-        <w:jc w:val="both"/>
+    </w:p>
+    <w:p>
+      <w:pPr>
+        <w:rPr>
+          <w:lang w:val="sr-Latn-RS"/>
+        </w:rPr>
+      </w:pPr>
+      <w:r>
+        <w:rPr>
+          <w:lang w:val="sr-Latn-RS"/>
+        </w:rPr>
+        <w:t>Zahtev</w:t>
+      </w:r>
+      <w:r>
+        <w:rPr>
+          <w:lang w:val="sr-Latn-RS"/>
+        </w:rPr>
+        <w:t>a</w:t>
+      </w:r>
+      <w:r>
+        <w:rPr>
+          <w:lang w:val="sr-Latn-RS"/>
+        </w:rPr>
+        <w:t>ne performanse su, kao i kod drugih softvera neizbežan aspekt. One nas teraju da se suočim</w:t>
+      </w:r>
+      <w:r>
+        <w:rPr>
+          <w:lang w:val="sr-Latn-RS"/>
+        </w:rPr>
+        <w:t>o</w:t>
+      </w:r>
+      <w:r>
+        <w:rPr>
+          <w:lang w:val="sr-Latn-RS"/>
+        </w:rPr>
+        <w:t xml:space="preserve"> sa zahtevima koj</w:t>
+      </w:r>
+      <w:r>
+        <w:rPr>
+          <w:lang w:val="sr-Latn-RS"/>
+        </w:rPr>
+        <w:t>i</w:t>
+      </w:r>
+      <w:r>
+        <w:rPr>
+          <w:lang w:val="sr-Latn-RS"/>
+        </w:rPr>
+        <w:t xml:space="preserve"> dolaze zajedno sa velikim brojem korisnika, koji žele pristupiti našem softveru, tačnije aplikaciji. Kada se susretnemo sa pitanjima kao što su vreme odziva i propusnost sistema koja je izražena u broju istovremenih korisnika, koristićemo sledeće metode:</w:t>
+      </w:r>
+    </w:p>
+    <w:p>
+      <w:pPr>
+        <w:rPr>
+          <w:lang w:val="sr-Latn-RS"/>
+        </w:rPr>
+      </w:pPr>
+    </w:p>
+    <w:p>
+      <w:pPr>
+        <w:rPr>
+          <w:lang w:val="sr-Latn-RS"/>
+        </w:rPr>
+      </w:pPr>
+      <w:r>
+        <w:rPr>
+          <w:lang w:val="sr-Latn-RS"/>
+        </w:rPr>
+        <w:t>1.</w:t>
+      </w:r>
+      <w:r>
+        <w:rPr>
+          <w:lang w:val="sr-Latn-RS"/>
+        </w:rPr>
+        <w:t xml:space="preserve"> </w:t>
+      </w:r>
+      <w:r>
+        <w:rPr>
+          <w:lang w:val="sr-Latn-RS"/>
+        </w:rPr>
+        <w:t>Kombinacija arhitektonskog dizajna,</w:t>
+      </w:r>
+    </w:p>
+    <w:p>
+      <w:pPr>
+        <w:rPr>
+          <w:lang w:val="sr-Latn-RS"/>
+        </w:rPr>
+      </w:pPr>
+      <w:r>
+        <w:rPr>
+          <w:lang w:val="sr-Latn-RS"/>
+        </w:rPr>
+        <w:t>2.</w:t>
+      </w:r>
+      <w:r>
+        <w:rPr>
+          <w:lang w:val="sr-Latn-RS"/>
+        </w:rPr>
+        <w:t xml:space="preserve"> </w:t>
+      </w:r>
+      <w:r>
+        <w:rPr>
+          <w:lang w:val="sr-Latn-RS"/>
+        </w:rPr>
+        <w:t>Optimizacija performansi</w:t>
+      </w:r>
+    </w:p>
+    <w:p>
+      <w:pPr>
+        <w:rPr>
+          <w:lang w:val="sr-Latn-RS"/>
+        </w:rPr>
+      </w:pPr>
+      <w:r>
+        <w:rPr>
+          <w:lang w:val="sr-Latn-RS"/>
+        </w:rPr>
+        <w:t>3.</w:t>
+      </w:r>
+      <w:r>
+        <w:rPr>
+          <w:lang w:val="sr-Latn-RS"/>
+        </w:rPr>
+        <w:t xml:space="preserve"> </w:t>
+      </w:r>
+      <w:r>
+        <w:rPr>
+          <w:lang w:val="sr-Latn-RS"/>
+        </w:rPr>
+        <w:t>Upravljanje resursima.</w:t>
+      </w:r>
+    </w:p>
+    <w:p>
+      <w:pPr>
+        <w:rPr>
+          <w:lang w:val="sr-Latn-RS"/>
+        </w:rPr>
+      </w:pPr>
+    </w:p>
+    <w:p>
+      <w:pPr>
+        <w:rPr>
+          <w:lang w:val="sr-Latn-RS"/>
+        </w:rPr>
+      </w:pPr>
+      <w:r>
+        <w:rPr>
+          <w:lang w:val="sr-Latn-RS"/>
+        </w:rPr>
+        <w:t>Vreme odziva se odnosi na to koliko brzo sistem proc</w:t>
+      </w:r>
+      <w:r>
+        <w:rPr>
+          <w:lang w:val="sr-Latn-RS"/>
+        </w:rPr>
+        <w:t>esuje zahtev korisnika i vraća p</w:t>
+      </w:r>
+      <w:r>
+        <w:rPr>
+          <w:lang w:val="sr-Latn-RS"/>
+        </w:rPr>
+        <w:t>ovratnu informaciju.</w:t>
+      </w:r>
+    </w:p>
+    <w:p>
+      <w:pPr>
+        <w:rPr>
+          <w:lang w:val="sr-Latn-RS"/>
+        </w:rPr>
+      </w:pPr>
+      <w:r>
+        <w:rPr>
+          <w:lang w:val="sr-Latn-RS"/>
+        </w:rPr>
+        <w:t>Za početak, vršićemo redovne optimizacije koda. Distribuiraćemo dolazne zahteve na veći broj servera, kako bi smo izbegli da samo jedan server nos</w:t>
+      </w:r>
+      <w:r>
+        <w:rPr>
+          <w:lang w:val="sr-Latn-RS"/>
+        </w:rPr>
+        <w:t>i</w:t>
+      </w:r>
+      <w:r>
+        <w:rPr>
+          <w:lang w:val="sr-Latn-RS"/>
+        </w:rPr>
+        <w:t xml:space="preserve"> svu “odgovornost”. Za vreme toga, koristićemo alate za praćenje, kako bi smo izbegli preopterećenost sistema. </w:t>
+      </w:r>
+    </w:p>
+    <w:p>
+      <w:pPr>
         <w:rPr>
           <w:lang w:val="sr-Latn-RS"/>
         </w:rPr>
@@ -2726,225 +2866,7 @@
           <w:lang w:val="sr-Latn-RS"/>
         </w:rPr>
       </w:pPr>
-      <w:bookmarkStart w:id="14" w:name="_Toc210053282"/>
-      <w:r>
-        <w:rPr>
-          <w:lang w:val="sr-Latn-RS"/>
-        </w:rPr>
-        <w:t>3.4 Zahtevane performanse</w:t>
-      </w:r>
-      <w:bookmarkEnd w:id="14"/>
-    </w:p>
-    <w:p>
-      <w:pPr>
-        <w:rPr>
-          <w:lang w:val="sr-Latn-RS"/>
-        </w:rPr>
-      </w:pPr>
-    </w:p>
-    <w:p>
-      <w:pPr>
-        <w:rPr>
-          <w:lang w:val="sr-Latn-RS"/>
-        </w:rPr>
-      </w:pPr>
-      <w:r>
-        <w:rPr>
-          <w:lang w:val="sr-Latn-RS"/>
-        </w:rPr>
-        <w:t>Zahtev</w:t>
-      </w:r>
-      <w:r>
-        <w:rPr>
-          <w:lang w:val="sr-Latn-RS"/>
-        </w:rPr>
-        <w:t>a</w:t>
-      </w:r>
-      <w:r>
-        <w:rPr>
-          <w:lang w:val="sr-Latn-RS"/>
-        </w:rPr>
-        <w:t>ne performanse su, kao i kod drugih softvera neizbežan aspekt. One nas teraju da se suočim</w:t>
-      </w:r>
-      <w:r>
-        <w:rPr>
-          <w:lang w:val="sr-Latn-RS"/>
-        </w:rPr>
-        <w:t>o</w:t>
-      </w:r>
-      <w:r>
-        <w:rPr>
-          <w:lang w:val="sr-Latn-RS"/>
-        </w:rPr>
-        <w:t xml:space="preserve"> sa zahtevima koj</w:t>
-      </w:r>
-      <w:r>
-        <w:rPr>
-          <w:lang w:val="sr-Latn-RS"/>
-        </w:rPr>
-        <w:t>i</w:t>
-      </w:r>
-      <w:r>
-        <w:rPr>
-          <w:lang w:val="sr-Latn-RS"/>
-        </w:rPr>
-        <w:t xml:space="preserve"> dolaze zajedno sa velikim brojem korisnika, koji žele pristupiti našem softveru, tačnije aplikaciji. Kada se susretnemo sa pitanjima kao što su vreme odziva i propusnost sistema koja je izražena u broju istovremenih korisnika, koristićemo sledeće metode:</w:t>
-      </w:r>
-    </w:p>
-    <w:p>
-      <w:pPr>
-        <w:rPr>
-          <w:lang w:val="sr-Latn-RS"/>
-        </w:rPr>
-      </w:pPr>
-    </w:p>
-    <w:p>
-      <w:pPr>
-        <w:rPr>
-          <w:lang w:val="sr-Latn-RS"/>
-        </w:rPr>
-      </w:pPr>
-      <w:r>
-        <w:rPr>
-          <w:lang w:val="sr-Latn-RS"/>
-        </w:rPr>
-        <w:t>1.</w:t>
-      </w:r>
-      <w:r>
-        <w:rPr>
-          <w:lang w:val="sr-Latn-RS"/>
-        </w:rPr>
-        <w:t xml:space="preserve"> </w:t>
-      </w:r>
-      <w:r>
-        <w:rPr>
-          <w:lang w:val="sr-Latn-RS"/>
-        </w:rPr>
-        <w:t>Kombinacija arhitektonskog dizajna,</w:t>
-      </w:r>
-    </w:p>
-    <w:p>
-      <w:pPr>
-        <w:rPr>
-          <w:lang w:val="sr-Latn-RS"/>
-        </w:rPr>
-      </w:pPr>
-      <w:r>
-        <w:rPr>
-          <w:lang w:val="sr-Latn-RS"/>
-        </w:rPr>
-        <w:t>2.</w:t>
-      </w:r>
-      <w:r>
-        <w:rPr>
-          <w:lang w:val="sr-Latn-RS"/>
-        </w:rPr>
-        <w:t xml:space="preserve"> </w:t>
-      </w:r>
-      <w:r>
-        <w:rPr>
-          <w:lang w:val="sr-Latn-RS"/>
-        </w:rPr>
-        <w:t>Optimizacija performansi</w:t>
-      </w:r>
-    </w:p>
-    <w:p>
-      <w:pPr>
-        <w:rPr>
-          <w:lang w:val="sr-Latn-RS"/>
-        </w:rPr>
-      </w:pPr>
-      <w:r>
-        <w:rPr>
-          <w:lang w:val="sr-Latn-RS"/>
-        </w:rPr>
-        <w:t>3.</w:t>
-      </w:r>
-      <w:r>
-        <w:rPr>
-          <w:lang w:val="sr-Latn-RS"/>
-        </w:rPr>
-        <w:t xml:space="preserve"> </w:t>
-      </w:r>
-      <w:r>
-        <w:rPr>
-          <w:lang w:val="sr-Latn-RS"/>
-        </w:rPr>
-        <w:t>Upravljanje resursima.</w:t>
-      </w:r>
-    </w:p>
-    <w:p>
-      <w:pPr>
-        <w:rPr>
-          <w:lang w:val="sr-Latn-RS"/>
-        </w:rPr>
-      </w:pPr>
-    </w:p>
-    <w:p>
-      <w:pPr>
-        <w:rPr>
-          <w:lang w:val="sr-Latn-RS"/>
-        </w:rPr>
-      </w:pPr>
-      <w:r>
-        <w:rPr>
-          <w:lang w:val="sr-Latn-RS"/>
-        </w:rPr>
-        <w:t>Vreme odziva se odnosi na to koliko brzo sistem proc</w:t>
-      </w:r>
-      <w:r>
-        <w:rPr>
-          <w:lang w:val="sr-Latn-RS"/>
-        </w:rPr>
-        <w:t>esuje zahtev korisnika i vraća p</w:t>
-      </w:r>
-      <w:r>
-        <w:rPr>
-          <w:lang w:val="sr-Latn-RS"/>
-        </w:rPr>
-        <w:t>ovratnu informaciju.</w:t>
-      </w:r>
-    </w:p>
-    <w:p>
-      <w:pPr>
-        <w:rPr>
-          <w:lang w:val="sr-Latn-RS"/>
-        </w:rPr>
-      </w:pPr>
-      <w:r>
-        <w:rPr>
-          <w:lang w:val="sr-Latn-RS"/>
-        </w:rPr>
-        <w:t>Za početak, vršićemo redovne optimizacije koda. Distribuiraćemo dolazne zahteve na veći broj servera, kako bi smo izbegli da samo jedan server nos</w:t>
-      </w:r>
-      <w:r>
-        <w:rPr>
-          <w:lang w:val="sr-Latn-RS"/>
-        </w:rPr>
-        <w:t>i</w:t>
-      </w:r>
-      <w:r>
-        <w:rPr>
-          <w:lang w:val="sr-Latn-RS"/>
-        </w:rPr>
-        <w:t xml:space="preserve"> svu “odgovornost”. Za vreme toga, koristićemo alate za praćenje, kako bi smo izbegli preopterećenost sistema. </w:t>
-      </w:r>
-    </w:p>
-    <w:p>
-      <w:pPr>
-        <w:rPr>
-          <w:lang w:val="sr-Latn-RS"/>
-        </w:rPr>
-      </w:pPr>
-    </w:p>
-    <w:p>
-      <w:pPr>
-        <w:pStyle w:val="Heading2"/>
-        <w:rPr>
-          <w:lang w:val="sr-Latn-RS"/>
-        </w:rPr>
-      </w:pPr>
-      <w:bookmarkStart w:id="15" w:name="_Toc210053283"/>
+      <w:bookmarkStart w:id="14" w:name="_Toc210053283"/>
       <w:r>
         <w:rPr>
           <w:lang w:val="sr-Latn-RS"/>
@@ -2952,7 +2874,7 @@
         <w:lastRenderedPageBreak/>
         <w:t>3.5 Zahtevi baze podataka</w:t>
       </w:r>
-      <w:bookmarkEnd w:id="15"/>
+      <w:bookmarkEnd w:id="14"/>
     </w:p>
     <w:p>
       <w:pPr>
@@ -2990,7 +2912,7 @@
                     </pic:cNvPicPr>
                   </pic:nvPicPr>
                   <pic:blipFill>
-                    <a:blip r:embed="rId12">
+                    <a:blip r:embed="rId11">
                       <a:extLst>
                         <a:ext uri="{28A0092B-C50C-407E-A947-70E740481C1C}">
                           <a14:useLocalDpi xmlns:a14="http://schemas.microsoft.com/office/drawing/2010/main" val="0"/>
@@ -3027,7 +2949,7 @@
           </wp:anchor>
         </w:drawing>
       </w:r>
-      <w:bookmarkStart w:id="16" w:name="_Toc181905235"/>
+      <w:bookmarkStart w:id="15" w:name="_Toc181905235"/>
     </w:p>
     <w:p>
       <w:pPr>
@@ -3044,15 +2966,15 @@
           <w:lang w:val="sr-Latn-RS"/>
         </w:rPr>
       </w:pPr>
-      <w:bookmarkStart w:id="17" w:name="_Toc210053284"/>
+      <w:bookmarkStart w:id="16" w:name="_Toc210053284"/>
       <w:r>
         <w:rPr>
           <w:lang w:val="sr-Latn-RS"/>
         </w:rPr>
         <w:t>3.6 Projektna ogranicenja</w:t>
       </w:r>
+      <w:bookmarkEnd w:id="15"/>
       <w:bookmarkEnd w:id="16"/>
-      <w:bookmarkEnd w:id="17"/>
     </w:p>
     <w:p>
       <w:pPr>
@@ -3478,16 +3400,16 @@
           <w:lang w:val="sr-Latn-RS"/>
         </w:rPr>
       </w:pPr>
-      <w:bookmarkStart w:id="18" w:name="_Toc181905236"/>
-      <w:bookmarkStart w:id="19" w:name="_Toc210053285"/>
+      <w:bookmarkStart w:id="17" w:name="_Toc181905236"/>
+      <w:bookmarkStart w:id="18" w:name="_Toc210053285"/>
       <w:r>
         <w:rPr>
           <w:lang w:val="sr-Latn-RS"/>
         </w:rPr>
         <w:t>3.7 Sistemske karakteristike softvera</w:t>
       </w:r>
+      <w:bookmarkEnd w:id="17"/>
       <w:bookmarkEnd w:id="18"/>
-      <w:bookmarkEnd w:id="19"/>
     </w:p>
     <w:p>
       <w:pPr>
@@ -3705,16 +3627,16 @@
           <w:lang w:val="sr-Latn-RS"/>
         </w:rPr>
       </w:pPr>
-      <w:bookmarkStart w:id="20" w:name="_Toc181905237"/>
-      <w:bookmarkStart w:id="21" w:name="_Toc210053286"/>
+      <w:bookmarkStart w:id="19" w:name="_Toc181905237"/>
+      <w:bookmarkStart w:id="20" w:name="_Toc210053286"/>
       <w:r>
         <w:rPr>
           <w:lang w:val="sr-Latn-RS"/>
         </w:rPr>
         <w:t>3.8 Dopunske informacije</w:t>
       </w:r>
+      <w:bookmarkEnd w:id="19"/>
       <w:bookmarkEnd w:id="20"/>
-      <w:bookmarkEnd w:id="21"/>
     </w:p>
     <w:p>
       <w:pPr>
@@ -3784,7 +3706,7 @@
           <w:lang w:val="sr-Latn-RS"/>
         </w:rPr>
       </w:pPr>
-      <w:bookmarkStart w:id="22" w:name="_Toc210053287"/>
+      <w:bookmarkStart w:id="21" w:name="_Toc210053287"/>
       <w:r>
         <w:rPr>
           <w:lang w:val="sr-Latn-RS"/>
@@ -3792,7 +3714,7 @@
         <w:lastRenderedPageBreak/>
         <w:t>Verifikacija</w:t>
       </w:r>
-      <w:bookmarkEnd w:id="22"/>
+      <w:bookmarkEnd w:id="21"/>
     </w:p>
     <w:p>
       <w:pPr>
@@ -3832,14 +3754,14 @@
           <w:lang w:val="sr-Latn-RS"/>
         </w:rPr>
       </w:pPr>
-      <w:bookmarkStart w:id="23" w:name="_Toc210053288"/>
+      <w:bookmarkStart w:id="22" w:name="_Toc210053288"/>
       <w:r>
         <w:rPr>
           <w:lang w:val="sr-Latn-RS"/>
         </w:rPr>
         <w:t>Spoljasnji interfejsi</w:t>
       </w:r>
-      <w:bookmarkEnd w:id="23"/>
+      <w:bookmarkEnd w:id="22"/>
     </w:p>
     <w:p>
       <w:pPr>
@@ -3952,14 +3874,14 @@
           <w:lang w:val="sr-Latn-RS"/>
         </w:rPr>
       </w:pPr>
-      <w:bookmarkStart w:id="24" w:name="_Toc210053289"/>
+      <w:bookmarkStart w:id="23" w:name="_Toc210053289"/>
       <w:r>
         <w:rPr>
           <w:lang w:val="sr-Latn-RS"/>
         </w:rPr>
         <w:t>Funkcije</w:t>
       </w:r>
-      <w:bookmarkEnd w:id="24"/>
+      <w:bookmarkEnd w:id="23"/>
     </w:p>
     <w:p>
       <w:pPr>
@@ -4490,7 +4412,7 @@
           <w:numId w:val="1"/>
         </w:numPr>
       </w:pPr>
-      <w:bookmarkStart w:id="25" w:name="_Toc210053290"/>
+      <w:bookmarkStart w:id="24" w:name="_Toc210053290"/>
       <w:proofErr w:type="spellStart"/>
       <w:r>
         <w:lastRenderedPageBreak/>
@@ -4504,7 +4426,7 @@
       <w:r>
         <w:t>upotrebu</w:t>
       </w:r>
-      <w:bookmarkEnd w:id="25"/>
+      <w:bookmarkEnd w:id="24"/>
       <w:proofErr w:type="spellEnd"/>
     </w:p>
     <w:p/>
@@ -4896,14 +4818,14 @@
           <w:lang w:val="sr-Latn-RS"/>
         </w:rPr>
       </w:pPr>
-      <w:bookmarkStart w:id="26" w:name="_Toc210053291"/>
+      <w:bookmarkStart w:id="25" w:name="_Toc210053291"/>
       <w:r>
         <w:rPr>
           <w:lang w:val="sr-Latn-RS"/>
         </w:rPr>
         <w:t>Zahtevne performanse</w:t>
       </w:r>
-      <w:bookmarkEnd w:id="26"/>
+      <w:bookmarkEnd w:id="25"/>
     </w:p>
     <w:p>
       <w:pPr>
@@ -4943,14 +4865,14 @@
           <w:lang w:val="sr-Latn-RS"/>
         </w:rPr>
       </w:pPr>
-      <w:bookmarkStart w:id="27" w:name="_Toc210053292"/>
+      <w:bookmarkStart w:id="26" w:name="_Toc210053292"/>
       <w:r>
         <w:rPr>
           <w:lang w:val="sr-Latn-RS"/>
         </w:rPr>
         <w:t>Zahtevi base podataka</w:t>
       </w:r>
-      <w:bookmarkEnd w:id="27"/>
+      <w:bookmarkEnd w:id="26"/>
     </w:p>
     <w:p>
       <w:pPr>
@@ -4992,7 +4914,7 @@
           <w:lang w:val="sr-Latn-RS"/>
         </w:rPr>
       </w:pPr>
-      <w:bookmarkStart w:id="28" w:name="_Toc210053293"/>
+      <w:bookmarkStart w:id="27" w:name="_Toc210053293"/>
       <w:r>
         <w:rPr>
           <w:lang w:val="sr-Latn-RS"/>
@@ -5000,7 +4922,7 @@
         <w:lastRenderedPageBreak/>
         <w:t>4.7 Sistemske karakteristike softvera</w:t>
       </w:r>
-      <w:bookmarkEnd w:id="28"/>
+      <w:bookmarkEnd w:id="27"/>
     </w:p>
     <w:p>
       <w:pPr>
@@ -5206,14 +5128,14 @@
           <w:lang w:val="sr-Cyrl-RS"/>
         </w:rPr>
       </w:pPr>
-      <w:bookmarkStart w:id="29" w:name="_Toc210053294"/>
+      <w:bookmarkStart w:id="28" w:name="_Toc210053294"/>
       <w:r>
         <w:rPr>
           <w:lang w:val="sr-Latn-RS"/>
         </w:rPr>
         <w:t>4.8 Dopunske informacije</w:t>
       </w:r>
-      <w:bookmarkEnd w:id="29"/>
+      <w:bookmarkEnd w:id="28"/>
     </w:p>
     <w:p>
       <w:pPr>
@@ -5241,7 +5163,7 @@
           <w:lang w:val="sr-Latn-RS"/>
         </w:rPr>
       </w:pPr>
-      <w:bookmarkStart w:id="30" w:name="_Toc210053295"/>
+      <w:bookmarkStart w:id="29" w:name="_Toc210053295"/>
       <w:r>
         <w:rPr>
           <w:lang w:val="sr-Latn-RS"/>
@@ -5249,7 +5171,7 @@
         <w:lastRenderedPageBreak/>
         <w:t>6. Sadrzaj</w:t>
       </w:r>
-      <w:bookmarkEnd w:id="30"/>
+      <w:bookmarkEnd w:id="29"/>
     </w:p>
     <w:sdt>
       <w:sdtPr>
@@ -7645,7 +7567,7 @@
       </w:pPr>
     </w:p>
     <w:sectPr>
-      <w:footerReference w:type="default" r:id="rId13"/>
+      <w:footerReference w:type="default" r:id="rId12"/>
       <w:pgSz w:w="12240" w:h="15840"/>
       <w:pgMar w:top="1440" w:right="1440" w:bottom="1134" w:left="1440" w:header="708" w:footer="708" w:gutter="0"/>
       <w:pgNumType w:start="0"/>

</xml_diff>